<commit_message>
Atualizando aula Collections Java
</commit_message>
<xml_diff>
--- a/Euripedes Simões de Paula/Java/08 - Laços/Laços de Repetição.docx
+++ b/Euripedes Simões de Paula/Java/08 - Laços/Laços de Repetição.docx
@@ -77,26 +77,44 @@
         </w:rPr>
         <w:t xml:space="preserve">, </w:t>
       </w:r>
+      <w:proofErr w:type="spellStart"/>
       <w:r>
         <w:rPr>
           <w:rFonts w:ascii="Consolas" w:hAnsi="Consolas"/>
           <w:color w:val="00B050"/>
         </w:rPr>
-        <w:t xml:space="preserve">While </w:t>
-      </w:r>
-      <w:r>
-        <w:rPr>
-          <w:rFonts w:ascii="Consolas" w:hAnsi="Consolas"/>
-        </w:rPr>
-        <w:t xml:space="preserve">ou </w:t>
-      </w:r>
+        <w:t>While</w:t>
+      </w:r>
+      <w:proofErr w:type="spellEnd"/>
       <w:r>
         <w:rPr>
           <w:rFonts w:ascii="Consolas" w:hAnsi="Consolas"/>
           <w:color w:val="00B050"/>
         </w:rPr>
-        <w:t>Do/While</w:t>
-      </w:r>
+        <w:t xml:space="preserve"> </w:t>
+      </w:r>
+      <w:r>
+        <w:rPr>
+          <w:rFonts w:ascii="Consolas" w:hAnsi="Consolas"/>
+        </w:rPr>
+        <w:t xml:space="preserve">ou </w:t>
+      </w:r>
+      <w:r>
+        <w:rPr>
+          <w:rFonts w:ascii="Consolas" w:hAnsi="Consolas"/>
+          <w:color w:val="00B050"/>
+        </w:rPr>
+        <w:t>Do/</w:t>
+      </w:r>
+      <w:proofErr w:type="spellStart"/>
+      <w:r>
+        <w:rPr>
+          <w:rFonts w:ascii="Consolas" w:hAnsi="Consolas"/>
+          <w:color w:val="00B050"/>
+        </w:rPr>
+        <w:t>While</w:t>
+      </w:r>
+      <w:proofErr w:type="spellEnd"/>
       <w:r>
         <w:rPr>
           <w:rFonts w:ascii="Consolas" w:hAnsi="Consolas"/>
@@ -1198,6 +1216,7 @@
         </w:rPr>
         <w:tab/>
       </w:r>
+      <w:proofErr w:type="spellStart"/>
       <w:r>
         <w:rPr>
           <w:rFonts w:ascii="Consolas" w:hAnsi="Consolas" w:cs="Consolas"/>
@@ -1208,6 +1227,7 @@
         </w:rPr>
         <w:t>public</w:t>
       </w:r>
+      <w:proofErr w:type="spellEnd"/>
       <w:r>
         <w:rPr>
           <w:rFonts w:ascii="Consolas" w:hAnsi="Consolas" w:cs="Consolas"/>
@@ -1218,6 +1238,7 @@
         </w:rPr>
         <w:t xml:space="preserve"> </w:t>
       </w:r>
+      <w:proofErr w:type="spellStart"/>
       <w:r>
         <w:rPr>
           <w:rFonts w:ascii="Consolas" w:hAnsi="Consolas" w:cs="Consolas"/>
@@ -1228,6 +1249,7 @@
         </w:rPr>
         <w:t>static</w:t>
       </w:r>
+      <w:proofErr w:type="spellEnd"/>
       <w:r>
         <w:rPr>
           <w:rFonts w:ascii="Consolas" w:hAnsi="Consolas" w:cs="Consolas"/>
@@ -1238,6 +1260,7 @@
         </w:rPr>
         <w:t xml:space="preserve"> </w:t>
       </w:r>
+      <w:proofErr w:type="spellStart"/>
       <w:r>
         <w:rPr>
           <w:rFonts w:ascii="Consolas" w:hAnsi="Consolas" w:cs="Consolas"/>
@@ -1248,6 +1271,7 @@
         </w:rPr>
         <w:t>void</w:t>
       </w:r>
+      <w:proofErr w:type="spellEnd"/>
       <w:r>
         <w:rPr>
           <w:rFonts w:ascii="Consolas" w:hAnsi="Consolas" w:cs="Consolas"/>
@@ -1258,6 +1282,7 @@
         </w:rPr>
         <w:t xml:space="preserve"> </w:t>
       </w:r>
+      <w:proofErr w:type="spellStart"/>
       <w:r>
         <w:rPr>
           <w:rFonts w:ascii="Consolas" w:hAnsi="Consolas" w:cs="Consolas"/>
@@ -1268,6 +1293,7 @@
         </w:rPr>
         <w:t>main</w:t>
       </w:r>
+      <w:proofErr w:type="spellEnd"/>
       <w:r>
         <w:rPr>
           <w:rFonts w:ascii="Consolas" w:hAnsi="Consolas" w:cs="Consolas"/>
@@ -1278,6 +1304,7 @@
         </w:rPr>
         <w:t>(</w:t>
       </w:r>
+      <w:proofErr w:type="spellStart"/>
       <w:r>
         <w:rPr>
           <w:rFonts w:ascii="Consolas" w:hAnsi="Consolas" w:cs="Consolas"/>
@@ -1288,6 +1315,7 @@
         </w:rPr>
         <w:t>String</w:t>
       </w:r>
+      <w:proofErr w:type="spellEnd"/>
       <w:r>
         <w:rPr>
           <w:rFonts w:ascii="Consolas" w:hAnsi="Consolas" w:cs="Consolas"/>
@@ -1298,6 +1326,7 @@
         </w:rPr>
         <w:t xml:space="preserve">[] </w:t>
       </w:r>
+      <w:proofErr w:type="spellStart"/>
       <w:r>
         <w:rPr>
           <w:rFonts w:ascii="Consolas" w:hAnsi="Consolas" w:cs="Consolas"/>
@@ -1308,6 +1337,7 @@
         </w:rPr>
         <w:t>args</w:t>
       </w:r>
+      <w:proofErr w:type="spellEnd"/>
       <w:r>
         <w:rPr>
           <w:rFonts w:ascii="Consolas" w:hAnsi="Consolas" w:cs="Consolas"/>
@@ -1405,7 +1435,7 @@
           <w:szCs w:val="20"/>
           <w:u w:val="single"/>
         </w:rPr>
-        <w:t>Conatndo</w:t>
+        <w:t>Con</w:t>
       </w:r>
       <w:r>
         <w:rPr>
@@ -1414,6 +1444,28 @@
           <w:kern w:val="0"/>
           <w:sz w:val="20"/>
           <w:szCs w:val="20"/>
+          <w:u w:val="single"/>
+        </w:rPr>
+        <w:t>ta</w:t>
+      </w:r>
+      <w:r>
+        <w:rPr>
+          <w:rFonts w:ascii="Consolas" w:hAnsi="Consolas" w:cs="Consolas"/>
+          <w:color w:val="C7DD0C"/>
+          <w:kern w:val="0"/>
+          <w:sz w:val="20"/>
+          <w:szCs w:val="20"/>
+          <w:u w:val="single"/>
+        </w:rPr>
+        <w:t>ndo</w:t>
+      </w:r>
+      <w:r>
+        <w:rPr>
+          <w:rFonts w:ascii="Consolas" w:hAnsi="Consolas" w:cs="Consolas"/>
+          <w:color w:val="C7DD0C"/>
+          <w:kern w:val="0"/>
+          <w:sz w:val="20"/>
+          <w:szCs w:val="20"/>
         </w:rPr>
         <w:t xml:space="preserve"> </w:t>
       </w:r>
@@ -1503,6 +1555,7 @@
         </w:rPr>
         <w:t>(</w:t>
       </w:r>
+      <w:proofErr w:type="spellStart"/>
       <w:r>
         <w:rPr>
           <w:rFonts w:ascii="Consolas" w:hAnsi="Consolas" w:cs="Consolas"/>
@@ -1513,6 +1566,7 @@
         </w:rPr>
         <w:t>int</w:t>
       </w:r>
+      <w:proofErr w:type="spellEnd"/>
       <w:r>
         <w:rPr>
           <w:rFonts w:ascii="Consolas" w:hAnsi="Consolas" w:cs="Consolas"/>
@@ -1667,6 +1721,7 @@
         </w:rPr>
         <w:tab/>
       </w:r>
+      <w:proofErr w:type="spellStart"/>
       <w:r>
         <w:rPr>
           <w:rFonts w:ascii="Consolas" w:hAnsi="Consolas" w:cs="Consolas"/>
@@ -1717,6 +1772,7 @@
         </w:rPr>
         <w:t>println</w:t>
       </w:r>
+      <w:proofErr w:type="spellEnd"/>
       <w:r>
         <w:rPr>
           <w:rFonts w:ascii="Consolas" w:hAnsi="Consolas" w:cs="Consolas"/>
@@ -1889,7 +1945,7 @@
           <w:szCs w:val="20"/>
           <w:u w:val="single"/>
         </w:rPr>
-        <w:t>Comntando</w:t>
+        <w:t>Contando</w:t>
       </w:r>
       <w:r>
         <w:rPr>
@@ -1987,6 +2043,7 @@
         </w:rPr>
         <w:t>(</w:t>
       </w:r>
+      <w:proofErr w:type="spellStart"/>
       <w:r>
         <w:rPr>
           <w:rFonts w:ascii="Consolas" w:hAnsi="Consolas" w:cs="Consolas"/>
@@ -1997,6 +2054,7 @@
         </w:rPr>
         <w:t>int</w:t>
       </w:r>
+      <w:proofErr w:type="spellEnd"/>
       <w:r>
         <w:rPr>
           <w:rFonts w:ascii="Consolas" w:hAnsi="Consolas" w:cs="Consolas"/>
@@ -2151,6 +2209,7 @@
         </w:rPr>
         <w:tab/>
       </w:r>
+      <w:proofErr w:type="spellStart"/>
       <w:r>
         <w:rPr>
           <w:rFonts w:ascii="Consolas" w:hAnsi="Consolas" w:cs="Consolas"/>
@@ -2201,6 +2260,7 @@
         </w:rPr>
         <w:t>println</w:t>
       </w:r>
+      <w:proofErr w:type="spellEnd"/>
       <w:r>
         <w:rPr>
           <w:rFonts w:ascii="Consolas" w:hAnsi="Consolas" w:cs="Consolas"/>
@@ -3279,6 +3339,7 @@
         </w:rPr>
         <w:t xml:space="preserve">[] </w:t>
       </w:r>
+      <w:proofErr w:type="spellStart"/>
       <w:r>
         <w:rPr>
           <w:rFonts w:ascii="Consolas" w:hAnsi="Consolas" w:cs="Consolas"/>
@@ -3290,6 +3351,7 @@
         </w:rPr>
         <w:t>args</w:t>
       </w:r>
+      <w:proofErr w:type="spellEnd"/>
       <w:r>
         <w:rPr>
           <w:rFonts w:ascii="Consolas" w:hAnsi="Consolas" w:cs="Consolas"/>
@@ -3397,6 +3459,7 @@
         </w:rPr>
         <w:t xml:space="preserve"> </w:t>
       </w:r>
+      <w:proofErr w:type="spellStart"/>
       <w:r>
         <w:rPr>
           <w:rFonts w:ascii="Consolas" w:hAnsi="Consolas" w:cs="Consolas"/>
@@ -3408,6 +3471,7 @@
         </w:rPr>
         <w:t>nome</w:t>
       </w:r>
+      <w:proofErr w:type="spellEnd"/>
       <w:r>
         <w:rPr>
           <w:rFonts w:ascii="Consolas" w:hAnsi="Consolas" w:cs="Consolas"/>
@@ -3559,6 +3623,7 @@
         </w:rPr>
         <w:t xml:space="preserve"> </w:t>
       </w:r>
+      <w:proofErr w:type="spellStart"/>
       <w:r>
         <w:rPr>
           <w:rFonts w:ascii="Consolas" w:hAnsi="Consolas" w:cs="Consolas"/>
@@ -3571,6 +3636,7 @@
         </w:rPr>
         <w:t>leia</w:t>
       </w:r>
+      <w:proofErr w:type="spellEnd"/>
       <w:r>
         <w:rPr>
           <w:rFonts w:ascii="Consolas" w:hAnsi="Consolas" w:cs="Consolas"/>
@@ -3907,6 +3973,7 @@
         </w:rPr>
         <w:tab/>
       </w:r>
+      <w:proofErr w:type="spellStart"/>
       <w:r>
         <w:rPr>
           <w:rFonts w:ascii="Consolas" w:hAnsi="Consolas" w:cs="Consolas"/>
@@ -3957,6 +4024,7 @@
         </w:rPr>
         <w:t>println</w:t>
       </w:r>
+      <w:proofErr w:type="spellEnd"/>
       <w:r>
         <w:rPr>
           <w:rFonts w:ascii="Consolas" w:hAnsi="Consolas" w:cs="Consolas"/>
@@ -3975,7 +4043,29 @@
           <w:sz w:val="20"/>
           <w:szCs w:val="20"/>
         </w:rPr>
-        <w:t>"\nDigite o "</w:t>
+        <w:t>"\</w:t>
+      </w:r>
+      <w:proofErr w:type="spellStart"/>
+      <w:r>
+        <w:rPr>
+          <w:rFonts w:ascii="Consolas" w:hAnsi="Consolas" w:cs="Consolas"/>
+          <w:color w:val="FFC600"/>
+          <w:kern w:val="0"/>
+          <w:sz w:val="20"/>
+          <w:szCs w:val="20"/>
+        </w:rPr>
+        <w:t>nDigite</w:t>
+      </w:r>
+      <w:proofErr w:type="spellEnd"/>
+      <w:r>
+        <w:rPr>
+          <w:rFonts w:ascii="Consolas" w:hAnsi="Consolas" w:cs="Consolas"/>
+          <w:color w:val="FFC600"/>
+          <w:kern w:val="0"/>
+          <w:sz w:val="20"/>
+          <w:szCs w:val="20"/>
+        </w:rPr>
+        <w:t xml:space="preserve"> o "</w:t>
       </w:r>
       <w:r>
         <w:rPr>
@@ -4091,6 +4181,7 @@
         </w:rPr>
         <w:t xml:space="preserve"> = </w:t>
       </w:r>
+      <w:proofErr w:type="spellStart"/>
       <w:r>
         <w:rPr>
           <w:rFonts w:ascii="Consolas" w:hAnsi="Consolas" w:cs="Consolas"/>
@@ -4121,6 +4212,7 @@
         </w:rPr>
         <w:t>nextLine</w:t>
       </w:r>
+      <w:proofErr w:type="spellEnd"/>
       <w:r>
         <w:rPr>
           <w:rFonts w:ascii="Consolas" w:hAnsi="Consolas" w:cs="Consolas"/>
@@ -4175,6 +4267,7 @@
         </w:rPr>
         <w:tab/>
       </w:r>
+      <w:proofErr w:type="spellStart"/>
       <w:r>
         <w:rPr>
           <w:rFonts w:ascii="Consolas" w:hAnsi="Consolas" w:cs="Consolas"/>
@@ -4225,6 +4318,7 @@
         </w:rPr>
         <w:t>println</w:t>
       </w:r>
+      <w:proofErr w:type="spellEnd"/>
       <w:r>
         <w:rPr>
           <w:rFonts w:ascii="Consolas" w:hAnsi="Consolas" w:cs="Consolas"/>
@@ -4598,6 +4692,7 @@
         </w:rPr>
         <w:t xml:space="preserve">0  </w:t>
       </w:r>
+      <w:proofErr w:type="spellStart"/>
       <w:r>
         <w:rPr>
           <w:rFonts w:ascii="Consolas" w:hAnsi="Consolas" w:cs="Consolas"/>
@@ -4608,6 +4703,7 @@
         </w:rPr>
         <w:t>While</w:t>
       </w:r>
+      <w:proofErr w:type="spellEnd"/>
     </w:p>
     <w:p>
       <w:pPr>
@@ -4632,6 +4728,7 @@
         </w:rPr>
         <w:t xml:space="preserve">A estrutura </w:t>
       </w:r>
+      <w:proofErr w:type="spellStart"/>
       <w:r>
         <w:rPr>
           <w:rFonts w:ascii="Consolas" w:hAnsi="Consolas" w:cs="Consolas"/>
@@ -4642,6 +4739,7 @@
         </w:rPr>
         <w:t>while</w:t>
       </w:r>
+      <w:proofErr w:type="spellEnd"/>
       <w:r>
         <w:rPr>
           <w:rFonts w:ascii="Consolas" w:hAnsi="Consolas" w:cs="Consolas"/>
@@ -4668,7 +4766,27 @@
           <w:sz w:val="20"/>
           <w:szCs w:val="20"/>
         </w:rPr>
-        <w:t>, com algumas diferenças. Quando utilizamos a estrutura for, nós sabemos a quantidade de vezes que o loop se repetirá. Nós utilizamos o while quando não sabemos a quantidade de vezes que o código será repetido.</w:t>
+        <w:t xml:space="preserve">, com algumas diferenças. Quando utilizamos a estrutura for, nós sabemos a quantidade de vezes que o loop se repetirá. Nós utilizamos o </w:t>
+      </w:r>
+      <w:proofErr w:type="spellStart"/>
+      <w:r>
+        <w:rPr>
+          <w:rFonts w:ascii="Consolas" w:hAnsi="Consolas" w:cs="Consolas"/>
+          <w:kern w:val="0"/>
+          <w:sz w:val="20"/>
+          <w:szCs w:val="20"/>
+        </w:rPr>
+        <w:t>while</w:t>
+      </w:r>
+      <w:proofErr w:type="spellEnd"/>
+      <w:r>
+        <w:rPr>
+          <w:rFonts w:ascii="Consolas" w:hAnsi="Consolas" w:cs="Consolas"/>
+          <w:kern w:val="0"/>
+          <w:sz w:val="20"/>
+          <w:szCs w:val="20"/>
+        </w:rPr>
+        <w:t xml:space="preserve"> quando não sabemos a quantidade de vezes que o código será repetido.</w:t>
       </w:r>
     </w:p>
     <w:p>
@@ -4754,6 +4872,7 @@
           <w:szCs w:val="20"/>
         </w:rPr>
       </w:pPr>
+      <w:proofErr w:type="spellStart"/>
       <w:r>
         <w:rPr>
           <w:rFonts w:ascii="Consolas" w:hAnsi="Consolas" w:cs="Consolas"/>
@@ -4764,6 +4883,7 @@
         </w:rPr>
         <w:t>while</w:t>
       </w:r>
+      <w:proofErr w:type="spellEnd"/>
       <w:r>
         <w:rPr>
           <w:rFonts w:ascii="Consolas" w:hAnsi="Consolas" w:cs="Consolas"/>
@@ -4877,6 +4997,7 @@
         </w:rPr>
         <w:t xml:space="preserve">A estrutura </w:t>
       </w:r>
+      <w:proofErr w:type="spellStart"/>
       <w:r>
         <w:rPr>
           <w:rFonts w:ascii="Consolas" w:hAnsi="Consolas" w:cs="Consolas"/>
@@ -4887,6 +5008,7 @@
         </w:rPr>
         <w:t>while</w:t>
       </w:r>
+      <w:proofErr w:type="spellEnd"/>
       <w:r>
         <w:rPr>
           <w:rFonts w:ascii="Consolas" w:hAnsi="Consolas" w:cs="Consolas"/>
@@ -4903,7 +5025,27 @@
           <w:sz w:val="20"/>
           <w:szCs w:val="20"/>
         </w:rPr>
-        <w:t>Lembre-se que while recebe como parâmetro apenas a c</w:t>
+        <w:t xml:space="preserve">Lembre-se que </w:t>
+      </w:r>
+      <w:proofErr w:type="spellStart"/>
+      <w:r>
+        <w:rPr>
+          <w:rFonts w:ascii="Consolas" w:hAnsi="Consolas" w:cs="Consolas"/>
+          <w:kern w:val="0"/>
+          <w:sz w:val="20"/>
+          <w:szCs w:val="20"/>
+        </w:rPr>
+        <w:t>while</w:t>
+      </w:r>
+      <w:proofErr w:type="spellEnd"/>
+      <w:r>
+        <w:rPr>
+          <w:rFonts w:ascii="Consolas" w:hAnsi="Consolas" w:cs="Consolas"/>
+          <w:kern w:val="0"/>
+          <w:sz w:val="20"/>
+          <w:szCs w:val="20"/>
+        </w:rPr>
+        <w:t xml:space="preserve"> recebe como parâmetro apenas a c</w:t>
       </w:r>
       <w:r>
         <w:rPr>
@@ -4945,8 +5087,19 @@
           <w:sz w:val="20"/>
           <w:szCs w:val="20"/>
         </w:rPr>
-        <w:t>Vamos entender melhor com um exemplo. Abaixo estará um código, onde trabalharemos com a estrutura while</w:t>
-      </w:r>
+        <w:t xml:space="preserve">Vamos entender melhor com um exemplo. Abaixo estará um código, onde trabalharemos com a estrutura </w:t>
+      </w:r>
+      <w:proofErr w:type="spellStart"/>
+      <w:r>
+        <w:rPr>
+          <w:rFonts w:ascii="Consolas" w:hAnsi="Consolas" w:cs="Consolas"/>
+          <w:kern w:val="0"/>
+          <w:sz w:val="20"/>
+          <w:szCs w:val="20"/>
+        </w:rPr>
+        <w:t>while</w:t>
+      </w:r>
+      <w:proofErr w:type="spellEnd"/>
       <w:r>
         <w:rPr>
           <w:rFonts w:ascii="Consolas" w:hAnsi="Consolas" w:cs="Consolas"/>
@@ -5005,7 +5158,31 @@
           <w:szCs w:val="20"/>
           <w:lang w:val="en-US"/>
         </w:rPr>
-        <w:t xml:space="preserve"> Repeticao;</w:t>
+        <w:t xml:space="preserve"> </w:t>
+      </w:r>
+      <w:proofErr w:type="spellStart"/>
+      <w:r>
+        <w:rPr>
+          <w:rFonts w:ascii="Consolas" w:hAnsi="Consolas" w:cs="Consolas"/>
+          <w:color w:val="D8D8D8"/>
+          <w:kern w:val="0"/>
+          <w:sz w:val="20"/>
+          <w:szCs w:val="20"/>
+          <w:lang w:val="en-US"/>
+        </w:rPr>
+        <w:t>Repeticao</w:t>
+      </w:r>
+      <w:proofErr w:type="spellEnd"/>
+      <w:r>
+        <w:rPr>
+          <w:rFonts w:ascii="Consolas" w:hAnsi="Consolas" w:cs="Consolas"/>
+          <w:color w:val="D8D8D8"/>
+          <w:kern w:val="0"/>
+          <w:sz w:val="20"/>
+          <w:szCs w:val="20"/>
+          <w:lang w:val="en-US"/>
+        </w:rPr>
+        <w:t>;</w:t>
       </w:r>
     </w:p>
     <w:p>
@@ -5057,7 +5234,31 @@
           <w:szCs w:val="20"/>
           <w:lang w:val="en-US"/>
         </w:rPr>
-        <w:t xml:space="preserve"> java.util.Scanner;</w:t>
+        <w:t xml:space="preserve"> </w:t>
+      </w:r>
+      <w:proofErr w:type="spellStart"/>
+      <w:r>
+        <w:rPr>
+          <w:rFonts w:ascii="Consolas" w:hAnsi="Consolas" w:cs="Consolas"/>
+          <w:color w:val="D8D8D8"/>
+          <w:kern w:val="0"/>
+          <w:sz w:val="20"/>
+          <w:szCs w:val="20"/>
+          <w:lang w:val="en-US"/>
+        </w:rPr>
+        <w:t>java.util.Scanner</w:t>
+      </w:r>
+      <w:proofErr w:type="spellEnd"/>
+      <w:r>
+        <w:rPr>
+          <w:rFonts w:ascii="Consolas" w:hAnsi="Consolas" w:cs="Consolas"/>
+          <w:color w:val="D8D8D8"/>
+          <w:kern w:val="0"/>
+          <w:sz w:val="20"/>
+          <w:szCs w:val="20"/>
+          <w:lang w:val="en-US"/>
+        </w:rPr>
+        <w:t>;</w:t>
       </w:r>
     </w:p>
     <w:p>
@@ -5133,6 +5334,7 @@
         </w:rPr>
         <w:t xml:space="preserve"> </w:t>
       </w:r>
+      <w:proofErr w:type="spellStart"/>
       <w:r>
         <w:rPr>
           <w:rFonts w:ascii="Consolas" w:hAnsi="Consolas" w:cs="Consolas"/>
@@ -5144,6 +5346,7 @@
         </w:rPr>
         <w:t>estruturaWhile</w:t>
       </w:r>
+      <w:proofErr w:type="spellEnd"/>
       <w:r>
         <w:rPr>
           <w:rFonts w:ascii="Consolas" w:hAnsi="Consolas" w:cs="Consolas"/>
@@ -5306,6 +5509,7 @@
         </w:rPr>
         <w:t xml:space="preserve">[] </w:t>
       </w:r>
+      <w:proofErr w:type="spellStart"/>
       <w:r>
         <w:rPr>
           <w:rFonts w:ascii="Consolas" w:hAnsi="Consolas" w:cs="Consolas"/>
@@ -5317,6 +5521,7 @@
         </w:rPr>
         <w:t>args</w:t>
       </w:r>
+      <w:proofErr w:type="spellEnd"/>
       <w:r>
         <w:rPr>
           <w:rFonts w:ascii="Consolas" w:hAnsi="Consolas" w:cs="Consolas"/>
@@ -5424,6 +5629,7 @@
         </w:rPr>
         <w:t xml:space="preserve"> </w:t>
       </w:r>
+      <w:proofErr w:type="spellStart"/>
       <w:r>
         <w:rPr>
           <w:rFonts w:ascii="Consolas" w:hAnsi="Consolas" w:cs="Consolas"/>
@@ -5436,6 +5642,7 @@
         </w:rPr>
         <w:t>leia</w:t>
       </w:r>
+      <w:proofErr w:type="spellEnd"/>
       <w:r>
         <w:rPr>
           <w:rFonts w:ascii="Consolas" w:hAnsi="Consolas" w:cs="Consolas"/>
@@ -5609,6 +5816,7 @@
         </w:rPr>
         <w:tab/>
       </w:r>
+      <w:proofErr w:type="spellStart"/>
       <w:r>
         <w:rPr>
           <w:rFonts w:ascii="Consolas" w:hAnsi="Consolas" w:cs="Consolas"/>
@@ -5619,6 +5827,7 @@
         </w:rPr>
         <w:t>int</w:t>
       </w:r>
+      <w:proofErr w:type="spellEnd"/>
       <w:r>
         <w:rPr>
           <w:rFonts w:ascii="Consolas" w:hAnsi="Consolas" w:cs="Consolas"/>
@@ -5629,6 +5838,7 @@
         </w:rPr>
         <w:t xml:space="preserve"> </w:t>
       </w:r>
+      <w:proofErr w:type="spellStart"/>
       <w:r>
         <w:rPr>
           <w:rFonts w:ascii="Consolas" w:hAnsi="Consolas" w:cs="Consolas"/>
@@ -5639,6 +5849,7 @@
         </w:rPr>
         <w:t>numero</w:t>
       </w:r>
+      <w:proofErr w:type="spellEnd"/>
       <w:r>
         <w:rPr>
           <w:rFonts w:ascii="Consolas" w:hAnsi="Consolas" w:cs="Consolas"/>
@@ -5717,6 +5928,7 @@
         </w:rPr>
         <w:tab/>
       </w:r>
+      <w:proofErr w:type="spellStart"/>
       <w:r>
         <w:rPr>
           <w:rFonts w:ascii="Consolas" w:hAnsi="Consolas" w:cs="Consolas"/>
@@ -5727,6 +5939,7 @@
         </w:rPr>
         <w:t>while</w:t>
       </w:r>
+      <w:proofErr w:type="spellEnd"/>
       <w:r>
         <w:rPr>
           <w:rFonts w:ascii="Consolas" w:hAnsi="Consolas" w:cs="Consolas"/>
@@ -5865,6 +6078,7 @@
         </w:rPr>
         <w:tab/>
       </w:r>
+      <w:proofErr w:type="spellStart"/>
       <w:r>
         <w:rPr>
           <w:rFonts w:ascii="Consolas" w:hAnsi="Consolas" w:cs="Consolas"/>
@@ -5915,6 +6129,7 @@
         </w:rPr>
         <w:t>println</w:t>
       </w:r>
+      <w:proofErr w:type="spellEnd"/>
       <w:r>
         <w:rPr>
           <w:rFonts w:ascii="Consolas" w:hAnsi="Consolas" w:cs="Consolas"/>
@@ -5933,7 +6148,29 @@
           <w:sz w:val="20"/>
           <w:szCs w:val="20"/>
         </w:rPr>
-        <w:t>"\n\nDigite um número: "</w:t>
+        <w:t>"\n\</w:t>
+      </w:r>
+      <w:proofErr w:type="spellStart"/>
+      <w:r>
+        <w:rPr>
+          <w:rFonts w:ascii="Consolas" w:hAnsi="Consolas" w:cs="Consolas"/>
+          <w:color w:val="FFC600"/>
+          <w:kern w:val="0"/>
+          <w:sz w:val="20"/>
+          <w:szCs w:val="20"/>
+        </w:rPr>
+        <w:t>nDigite</w:t>
+      </w:r>
+      <w:proofErr w:type="spellEnd"/>
+      <w:r>
+        <w:rPr>
+          <w:rFonts w:ascii="Consolas" w:hAnsi="Consolas" w:cs="Consolas"/>
+          <w:color w:val="FFC600"/>
+          <w:kern w:val="0"/>
+          <w:sz w:val="20"/>
+          <w:szCs w:val="20"/>
+        </w:rPr>
+        <w:t xml:space="preserve"> um número: "</w:t>
       </w:r>
       <w:r>
         <w:rPr>
@@ -5989,6 +6226,7 @@
         </w:rPr>
         <w:tab/>
       </w:r>
+      <w:proofErr w:type="spellStart"/>
       <w:r>
         <w:rPr>
           <w:rFonts w:ascii="Consolas" w:hAnsi="Consolas" w:cs="Consolas"/>
@@ -5999,6 +6237,7 @@
         </w:rPr>
         <w:t>numero</w:t>
       </w:r>
+      <w:proofErr w:type="spellEnd"/>
       <w:r>
         <w:rPr>
           <w:rFonts w:ascii="Consolas" w:hAnsi="Consolas" w:cs="Consolas"/>
@@ -6009,6 +6248,7 @@
         </w:rPr>
         <w:t xml:space="preserve"> = </w:t>
       </w:r>
+      <w:proofErr w:type="spellStart"/>
       <w:r>
         <w:rPr>
           <w:rFonts w:ascii="Consolas" w:hAnsi="Consolas" w:cs="Consolas"/>
@@ -6039,6 +6279,7 @@
         </w:rPr>
         <w:t>nextInt</w:t>
       </w:r>
+      <w:proofErr w:type="spellEnd"/>
       <w:r>
         <w:rPr>
           <w:rFonts w:ascii="Consolas" w:hAnsi="Consolas" w:cs="Consolas"/>
@@ -6137,6 +6378,7 @@
         </w:rPr>
         <w:tab/>
       </w:r>
+      <w:proofErr w:type="spellStart"/>
       <w:r>
         <w:rPr>
           <w:rFonts w:ascii="Consolas" w:hAnsi="Consolas" w:cs="Consolas"/>
@@ -6147,6 +6389,7 @@
         </w:rPr>
         <w:t>if</w:t>
       </w:r>
+      <w:proofErr w:type="spellEnd"/>
       <w:r>
         <w:rPr>
           <w:rFonts w:ascii="Consolas" w:hAnsi="Consolas" w:cs="Consolas"/>
@@ -6157,6 +6400,7 @@
         </w:rPr>
         <w:t xml:space="preserve"> (</w:t>
       </w:r>
+      <w:proofErr w:type="spellStart"/>
       <w:r>
         <w:rPr>
           <w:rFonts w:ascii="Consolas" w:hAnsi="Consolas" w:cs="Consolas"/>
@@ -6167,6 +6411,7 @@
         </w:rPr>
         <w:t>numero</w:t>
       </w:r>
+      <w:proofErr w:type="spellEnd"/>
       <w:r>
         <w:rPr>
           <w:rFonts w:ascii="Consolas" w:hAnsi="Consolas" w:cs="Consolas"/>
@@ -6251,6 +6496,7 @@
         </w:rPr>
         <w:tab/>
       </w:r>
+      <w:proofErr w:type="spellStart"/>
       <w:r>
         <w:rPr>
           <w:rFonts w:ascii="Consolas" w:hAnsi="Consolas" w:cs="Consolas"/>
@@ -6301,6 +6547,7 @@
         </w:rPr>
         <w:t>println</w:t>
       </w:r>
+      <w:proofErr w:type="spellEnd"/>
       <w:r>
         <w:rPr>
           <w:rFonts w:ascii="Consolas" w:hAnsi="Consolas" w:cs="Consolas"/>
@@ -6319,7 +6566,29 @@
           <w:sz w:val="20"/>
           <w:szCs w:val="20"/>
         </w:rPr>
-        <w:t>"\n\nVocê Acertou!!!"</w:t>
+        <w:t>"\n\</w:t>
+      </w:r>
+      <w:proofErr w:type="spellStart"/>
+      <w:r>
+        <w:rPr>
+          <w:rFonts w:ascii="Consolas" w:hAnsi="Consolas" w:cs="Consolas"/>
+          <w:color w:val="FFC600"/>
+          <w:kern w:val="0"/>
+          <w:sz w:val="20"/>
+          <w:szCs w:val="20"/>
+        </w:rPr>
+        <w:t>nVocê</w:t>
+      </w:r>
+      <w:proofErr w:type="spellEnd"/>
+      <w:r>
+        <w:rPr>
+          <w:rFonts w:ascii="Consolas" w:hAnsi="Consolas" w:cs="Consolas"/>
+          <w:color w:val="FFC600"/>
+          <w:kern w:val="0"/>
+          <w:sz w:val="20"/>
+          <w:szCs w:val="20"/>
+        </w:rPr>
+        <w:t xml:space="preserve"> Acertou!!!"</w:t>
       </w:r>
     </w:p>
     <w:p>
@@ -6404,7 +6673,29 @@
           <w:sz w:val="20"/>
           <w:szCs w:val="20"/>
         </w:rPr>
-        <w:t>"\nO número é "</w:t>
+        <w:t>"\</w:t>
+      </w:r>
+      <w:proofErr w:type="spellStart"/>
+      <w:r>
+        <w:rPr>
+          <w:rFonts w:ascii="Consolas" w:hAnsi="Consolas" w:cs="Consolas"/>
+          <w:color w:val="FFC600"/>
+          <w:kern w:val="0"/>
+          <w:sz w:val="20"/>
+          <w:szCs w:val="20"/>
+        </w:rPr>
+        <w:t>nO</w:t>
+      </w:r>
+      <w:proofErr w:type="spellEnd"/>
+      <w:r>
+        <w:rPr>
+          <w:rFonts w:ascii="Consolas" w:hAnsi="Consolas" w:cs="Consolas"/>
+          <w:color w:val="FFC600"/>
+          <w:kern w:val="0"/>
+          <w:sz w:val="20"/>
+          <w:szCs w:val="20"/>
+        </w:rPr>
+        <w:t xml:space="preserve"> número é "</w:t>
       </w:r>
       <w:r>
         <w:rPr>
@@ -6416,6 +6707,7 @@
         </w:rPr>
         <w:t xml:space="preserve"> + </w:t>
       </w:r>
+      <w:proofErr w:type="spellStart"/>
       <w:r>
         <w:rPr>
           <w:rFonts w:ascii="Consolas" w:hAnsi="Consolas" w:cs="Consolas"/>
@@ -6426,6 +6718,7 @@
         </w:rPr>
         <w:t>numero</w:t>
       </w:r>
+      <w:proofErr w:type="spellEnd"/>
       <w:r>
         <w:rPr>
           <w:rFonts w:ascii="Consolas" w:hAnsi="Consolas" w:cs="Consolas"/>
@@ -6555,6 +6848,7 @@
         </w:rPr>
         <w:tab/>
       </w:r>
+      <w:proofErr w:type="spellStart"/>
       <w:r>
         <w:rPr>
           <w:rFonts w:ascii="Consolas" w:hAnsi="Consolas" w:cs="Consolas"/>
@@ -6565,6 +6859,7 @@
         </w:rPr>
         <w:t>else</w:t>
       </w:r>
+      <w:proofErr w:type="spellEnd"/>
       <w:r>
         <w:rPr>
           <w:rFonts w:ascii="Consolas" w:hAnsi="Consolas" w:cs="Consolas"/>
@@ -6629,6 +6924,7 @@
         </w:rPr>
         <w:tab/>
       </w:r>
+      <w:proofErr w:type="spellStart"/>
       <w:r>
         <w:rPr>
           <w:rFonts w:ascii="Consolas" w:hAnsi="Consolas" w:cs="Consolas"/>
@@ -6679,6 +6975,7 @@
         </w:rPr>
         <w:t>println</w:t>
       </w:r>
+      <w:proofErr w:type="spellEnd"/>
       <w:r>
         <w:rPr>
           <w:rFonts w:ascii="Consolas" w:hAnsi="Consolas" w:cs="Consolas"/>
@@ -6697,7 +6994,29 @@
           <w:sz w:val="20"/>
           <w:szCs w:val="20"/>
         </w:rPr>
-        <w:t>"\n\nVocê errou..."</w:t>
+        <w:t>"\n\</w:t>
+      </w:r>
+      <w:proofErr w:type="spellStart"/>
+      <w:r>
+        <w:rPr>
+          <w:rFonts w:ascii="Consolas" w:hAnsi="Consolas" w:cs="Consolas"/>
+          <w:color w:val="FFC600"/>
+          <w:kern w:val="0"/>
+          <w:sz w:val="20"/>
+          <w:szCs w:val="20"/>
+        </w:rPr>
+        <w:t>nVocê</w:t>
+      </w:r>
+      <w:proofErr w:type="spellEnd"/>
+      <w:r>
+        <w:rPr>
+          <w:rFonts w:ascii="Consolas" w:hAnsi="Consolas" w:cs="Consolas"/>
+          <w:color w:val="FFC600"/>
+          <w:kern w:val="0"/>
+          <w:sz w:val="20"/>
+          <w:szCs w:val="20"/>
+        </w:rPr>
+        <w:t xml:space="preserve"> errou..."</w:t>
       </w:r>
     </w:p>
     <w:p>
@@ -6782,7 +7101,29 @@
           <w:sz w:val="20"/>
           <w:szCs w:val="20"/>
         </w:rPr>
-        <w:t>"\nO número não é "</w:t>
+        <w:t>"\</w:t>
+      </w:r>
+      <w:proofErr w:type="spellStart"/>
+      <w:r>
+        <w:rPr>
+          <w:rFonts w:ascii="Consolas" w:hAnsi="Consolas" w:cs="Consolas"/>
+          <w:color w:val="FFC600"/>
+          <w:kern w:val="0"/>
+          <w:sz w:val="20"/>
+          <w:szCs w:val="20"/>
+        </w:rPr>
+        <w:t>nO</w:t>
+      </w:r>
+      <w:proofErr w:type="spellEnd"/>
+      <w:r>
+        <w:rPr>
+          <w:rFonts w:ascii="Consolas" w:hAnsi="Consolas" w:cs="Consolas"/>
+          <w:color w:val="FFC600"/>
+          <w:kern w:val="0"/>
+          <w:sz w:val="20"/>
+          <w:szCs w:val="20"/>
+        </w:rPr>
+        <w:t xml:space="preserve"> número não é "</w:t>
       </w:r>
       <w:r>
         <w:rPr>
@@ -6794,6 +7135,7 @@
         </w:rPr>
         <w:t xml:space="preserve"> + </w:t>
       </w:r>
+      <w:proofErr w:type="spellStart"/>
       <w:r>
         <w:rPr>
           <w:rFonts w:ascii="Consolas" w:hAnsi="Consolas" w:cs="Consolas"/>
@@ -6804,6 +7146,7 @@
         </w:rPr>
         <w:t>numero</w:t>
       </w:r>
+      <w:proofErr w:type="spellEnd"/>
       <w:r>
         <w:rPr>
           <w:rFonts w:ascii="Consolas" w:hAnsi="Consolas" w:cs="Consolas"/>
@@ -7100,6 +7443,7 @@
         </w:rPr>
         <w:t xml:space="preserve">; e em seguida, iniciamos um </w:t>
       </w:r>
+      <w:proofErr w:type="spellStart"/>
       <w:r>
         <w:rPr>
           <w:rFonts w:ascii="Consolas" w:hAnsi="Consolas" w:cs="Consolas"/>
@@ -7110,6 +7454,7 @@
         </w:rPr>
         <w:t>while</w:t>
       </w:r>
+      <w:proofErr w:type="spellEnd"/>
       <w:r>
         <w:rPr>
           <w:rFonts w:ascii="Consolas" w:hAnsi="Consolas" w:cs="Consolas"/>
@@ -7138,6 +7483,7 @@
         </w:rPr>
         <w:t xml:space="preserve"> na variável </w:t>
       </w:r>
+      <w:proofErr w:type="spellStart"/>
       <w:r>
         <w:rPr>
           <w:rFonts w:ascii="Consolas" w:hAnsi="Consolas" w:cs="Consolas"/>
@@ -7148,6 +7494,7 @@
         </w:rPr>
         <w:t>numero</w:t>
       </w:r>
+      <w:proofErr w:type="spellEnd"/>
       <w:r>
         <w:rPr>
           <w:rFonts w:ascii="Consolas" w:hAnsi="Consolas" w:cs="Consolas"/>
@@ -7181,6 +7528,7 @@
         </w:rPr>
         <w:t xml:space="preserve">No </w:t>
       </w:r>
+      <w:proofErr w:type="spellStart"/>
       <w:r>
         <w:rPr>
           <w:rFonts w:ascii="Consolas" w:hAnsi="Consolas" w:cs="Consolas"/>
@@ -7191,6 +7539,7 @@
         </w:rPr>
         <w:t>while</w:t>
       </w:r>
+      <w:proofErr w:type="spellEnd"/>
       <w:r>
         <w:rPr>
           <w:rFonts w:ascii="Consolas" w:hAnsi="Consolas" w:cs="Consolas"/>
@@ -7200,6 +7549,7 @@
         </w:rPr>
         <w:t xml:space="preserve">, enquanto a variável </w:t>
       </w:r>
+      <w:proofErr w:type="spellStart"/>
       <w:r>
         <w:rPr>
           <w:rFonts w:ascii="Consolas" w:hAnsi="Consolas" w:cs="Consolas"/>
@@ -7210,6 +7560,7 @@
         </w:rPr>
         <w:t>numero</w:t>
       </w:r>
+      <w:proofErr w:type="spellEnd"/>
       <w:r>
         <w:rPr>
           <w:rFonts w:ascii="Consolas" w:hAnsi="Consolas" w:cs="Consolas"/>
@@ -7281,6 +7632,7 @@
         </w:rPr>
         <w:t xml:space="preserve">Trabalhamos com </w:t>
       </w:r>
+      <w:proofErr w:type="spellStart"/>
       <w:r>
         <w:rPr>
           <w:rFonts w:ascii="Consolas" w:hAnsi="Consolas" w:cs="Consolas"/>
@@ -7289,8 +7641,31 @@
           <w:sz w:val="20"/>
           <w:szCs w:val="20"/>
         </w:rPr>
-        <w:t>if/else</w:t>
-      </w:r>
+        <w:t>if</w:t>
+      </w:r>
+      <w:proofErr w:type="spellEnd"/>
+      <w:r>
+        <w:rPr>
+          <w:rFonts w:ascii="Consolas" w:hAnsi="Consolas" w:cs="Consolas"/>
+          <w:color w:val="92D050"/>
+          <w:kern w:val="0"/>
+          <w:sz w:val="20"/>
+          <w:szCs w:val="20"/>
+        </w:rPr>
+        <w:t>/</w:t>
+      </w:r>
+      <w:proofErr w:type="spellStart"/>
+      <w:r>
+        <w:rPr>
+          <w:rFonts w:ascii="Consolas" w:hAnsi="Consolas" w:cs="Consolas"/>
+          <w:color w:val="92D050"/>
+          <w:kern w:val="0"/>
+          <w:sz w:val="20"/>
+          <w:szCs w:val="20"/>
+        </w:rPr>
+        <w:t>else</w:t>
+      </w:r>
+      <w:proofErr w:type="spellEnd"/>
       <w:r>
         <w:rPr>
           <w:rFonts w:ascii="Consolas" w:hAnsi="Consolas" w:cs="Consolas"/>
@@ -7309,6 +7684,7 @@
         </w:rPr>
         <w:t xml:space="preserve"> Na mensagem exibida no console, foi concatenada a ela o valor a variável </w:t>
       </w:r>
+      <w:proofErr w:type="spellStart"/>
       <w:r>
         <w:rPr>
           <w:rFonts w:ascii="Consolas" w:hAnsi="Consolas" w:cs="Consolas"/>
@@ -7319,6 +7695,7 @@
         </w:rPr>
         <w:t>numero</w:t>
       </w:r>
+      <w:proofErr w:type="spellEnd"/>
       <w:r>
         <w:rPr>
           <w:rFonts w:ascii="Consolas" w:hAnsi="Consolas" w:cs="Consolas"/>
@@ -7413,9 +7790,9 @@
           <w:kern w:val="0"/>
           <w:sz w:val="20"/>
           <w:szCs w:val="20"/>
-          <w:lang w:val="en-US"/>
-        </w:rPr>
-      </w:pPr>
+        </w:rPr>
+      </w:pPr>
+      <w:proofErr w:type="spellStart"/>
       <w:r>
         <w:rPr>
           <w:rFonts w:ascii="Consolas" w:hAnsi="Consolas" w:cs="Consolas"/>
@@ -7423,34 +7800,54 @@
           <w:kern w:val="0"/>
           <w:sz w:val="20"/>
           <w:szCs w:val="20"/>
-          <w:lang w:val="en-US"/>
         </w:rPr>
         <w:t>package</w:t>
       </w:r>
-      <w:r>
-        <w:rPr>
-          <w:rFonts w:ascii="Consolas" w:hAnsi="Consolas" w:cs="Consolas"/>
-          <w:color w:val="D8D8D8"/>
-          <w:kern w:val="0"/>
-          <w:sz w:val="20"/>
-          <w:szCs w:val="20"/>
-          <w:lang w:val="en-US"/>
-        </w:rPr>
-        <w:t xml:space="preserve"> Repeticao;</w:t>
-      </w:r>
-    </w:p>
-    <w:p>
-      <w:pPr>
-        <w:autoSpaceDE w:val="0"/>
-        <w:autoSpaceDN w:val="0"/>
-        <w:adjustRightInd w:val="0"/>
-        <w:spacing w:after="0" w:line="240" w:lineRule="auto"/>
-        <w:rPr>
-          <w:rFonts w:ascii="Consolas" w:hAnsi="Consolas" w:cs="Consolas"/>
-          <w:kern w:val="0"/>
-          <w:sz w:val="20"/>
-          <w:szCs w:val="20"/>
-          <w:lang w:val="en-US"/>
+      <w:proofErr w:type="spellEnd"/>
+      <w:r>
+        <w:rPr>
+          <w:rFonts w:ascii="Consolas" w:hAnsi="Consolas" w:cs="Consolas"/>
+          <w:color w:val="D8D8D8"/>
+          <w:kern w:val="0"/>
+          <w:sz w:val="20"/>
+          <w:szCs w:val="20"/>
+        </w:rPr>
+        <w:t xml:space="preserve"> </w:t>
+      </w:r>
+      <w:proofErr w:type="spellStart"/>
+      <w:r>
+        <w:rPr>
+          <w:rFonts w:ascii="Consolas" w:hAnsi="Consolas" w:cs="Consolas"/>
+          <w:color w:val="D8D8D8"/>
+          <w:kern w:val="0"/>
+          <w:sz w:val="20"/>
+          <w:szCs w:val="20"/>
+        </w:rPr>
+        <w:t>Repeticao</w:t>
+      </w:r>
+      <w:proofErr w:type="spellEnd"/>
+      <w:r>
+        <w:rPr>
+          <w:rFonts w:ascii="Consolas" w:hAnsi="Consolas" w:cs="Consolas"/>
+          <w:color w:val="D8D8D8"/>
+          <w:kern w:val="0"/>
+          <w:sz w:val="20"/>
+          <w:szCs w:val="20"/>
+        </w:rPr>
+        <w:t>;</w:t>
+      </w:r>
+    </w:p>
+    <w:p>
+      <w:pPr>
+        <w:autoSpaceDE w:val="0"/>
+        <w:autoSpaceDN w:val="0"/>
+        <w:adjustRightInd w:val="0"/>
+        <w:spacing w:after="0" w:line="240" w:lineRule="auto"/>
+        <w:rPr>
+          <w:rFonts w:ascii="Consolas" w:hAnsi="Consolas" w:cs="Consolas"/>
+          <w:kern w:val="0"/>
+          <w:sz w:val="20"/>
+          <w:szCs w:val="20"/>
         </w:rPr>
       </w:pPr>
     </w:p>
@@ -7488,7 +7885,31 @@
           <w:szCs w:val="20"/>
           <w:lang w:val="en-US"/>
         </w:rPr>
-        <w:t xml:space="preserve"> java.util.Scanner;</w:t>
+        <w:t xml:space="preserve"> </w:t>
+      </w:r>
+      <w:proofErr w:type="spellStart"/>
+      <w:r>
+        <w:rPr>
+          <w:rFonts w:ascii="Consolas" w:hAnsi="Consolas" w:cs="Consolas"/>
+          <w:color w:val="D8D8D8"/>
+          <w:kern w:val="0"/>
+          <w:sz w:val="20"/>
+          <w:szCs w:val="20"/>
+          <w:lang w:val="en-US"/>
+        </w:rPr>
+        <w:t>java.util.Scanner</w:t>
+      </w:r>
+      <w:proofErr w:type="spellEnd"/>
+      <w:r>
+        <w:rPr>
+          <w:rFonts w:ascii="Consolas" w:hAnsi="Consolas" w:cs="Consolas"/>
+          <w:color w:val="D8D8D8"/>
+          <w:kern w:val="0"/>
+          <w:sz w:val="20"/>
+          <w:szCs w:val="20"/>
+          <w:lang w:val="en-US"/>
+        </w:rPr>
+        <w:t>;</w:t>
       </w:r>
     </w:p>
     <w:p>
@@ -7564,6 +7985,7 @@
         </w:rPr>
         <w:t xml:space="preserve"> </w:t>
       </w:r>
+      <w:proofErr w:type="spellStart"/>
       <w:r>
         <w:rPr>
           <w:rFonts w:ascii="Consolas" w:hAnsi="Consolas" w:cs="Consolas"/>
@@ -7575,6 +7997,7 @@
         </w:rPr>
         <w:t>estruturaWhile</w:t>
       </w:r>
+      <w:proofErr w:type="spellEnd"/>
       <w:r>
         <w:rPr>
           <w:rFonts w:ascii="Consolas" w:hAnsi="Consolas" w:cs="Consolas"/>
@@ -7738,6 +8161,7 @@
         </w:rPr>
         <w:t xml:space="preserve">[] </w:t>
       </w:r>
+      <w:proofErr w:type="spellStart"/>
       <w:r>
         <w:rPr>
           <w:rFonts w:ascii="Consolas" w:hAnsi="Consolas" w:cs="Consolas"/>
@@ -7749,6 +8173,7 @@
         </w:rPr>
         <w:t>args</w:t>
       </w:r>
+      <w:proofErr w:type="spellEnd"/>
       <w:r>
         <w:rPr>
           <w:rFonts w:ascii="Consolas" w:hAnsi="Consolas" w:cs="Consolas"/>
@@ -7787,6 +8212,7 @@
           <w:kern w:val="0"/>
           <w:sz w:val="20"/>
           <w:szCs w:val="20"/>
+          <w:lang w:val="en-US"/>
         </w:rPr>
       </w:pPr>
       <w:r>
@@ -7818,6 +8244,7 @@
           <w:kern w:val="0"/>
           <w:sz w:val="20"/>
           <w:szCs w:val="20"/>
+          <w:lang w:val="en-US"/>
         </w:rPr>
         <w:t>int</w:t>
       </w:r>
@@ -7828,9 +8255,11 @@
           <w:kern w:val="0"/>
           <w:sz w:val="20"/>
           <w:szCs w:val="20"/>
+          <w:lang w:val="en-US"/>
         </w:rPr>
         <w:t xml:space="preserve"> </w:t>
       </w:r>
+      <w:proofErr w:type="spellStart"/>
       <w:r>
         <w:rPr>
           <w:rFonts w:ascii="Consolas" w:hAnsi="Consolas" w:cs="Consolas"/>
@@ -7838,19 +8267,23 @@
           <w:kern w:val="0"/>
           <w:sz w:val="20"/>
           <w:szCs w:val="20"/>
+          <w:lang w:val="en-US"/>
         </w:rPr>
         <w:t>numero</w:t>
       </w:r>
-      <w:r>
-        <w:rPr>
-          <w:rFonts w:ascii="Consolas" w:hAnsi="Consolas" w:cs="Consolas"/>
-          <w:color w:val="D8D8D8"/>
-          <w:kern w:val="0"/>
-          <w:sz w:val="20"/>
-          <w:szCs w:val="20"/>
+      <w:proofErr w:type="spellEnd"/>
+      <w:r>
+        <w:rPr>
+          <w:rFonts w:ascii="Consolas" w:hAnsi="Consolas" w:cs="Consolas"/>
+          <w:color w:val="D8D8D8"/>
+          <w:kern w:val="0"/>
+          <w:sz w:val="20"/>
+          <w:szCs w:val="20"/>
+          <w:lang w:val="en-US"/>
         </w:rPr>
         <w:t xml:space="preserve">, </w:t>
       </w:r>
+      <w:proofErr w:type="spellStart"/>
       <w:r>
         <w:rPr>
           <w:rFonts w:ascii="Consolas" w:hAnsi="Consolas" w:cs="Consolas"/>
@@ -7858,19 +8291,23 @@
           <w:kern w:val="0"/>
           <w:sz w:val="20"/>
           <w:szCs w:val="20"/>
+          <w:lang w:val="en-US"/>
         </w:rPr>
         <w:t>resultado</w:t>
       </w:r>
-      <w:r>
-        <w:rPr>
-          <w:rFonts w:ascii="Consolas" w:hAnsi="Consolas" w:cs="Consolas"/>
-          <w:color w:val="D8D8D8"/>
-          <w:kern w:val="0"/>
-          <w:sz w:val="20"/>
-          <w:szCs w:val="20"/>
+      <w:proofErr w:type="spellEnd"/>
+      <w:r>
+        <w:rPr>
+          <w:rFonts w:ascii="Consolas" w:hAnsi="Consolas" w:cs="Consolas"/>
+          <w:color w:val="D8D8D8"/>
+          <w:kern w:val="0"/>
+          <w:sz w:val="20"/>
+          <w:szCs w:val="20"/>
+          <w:lang w:val="en-US"/>
         </w:rPr>
         <w:t xml:space="preserve">, </w:t>
       </w:r>
+      <w:proofErr w:type="spellStart"/>
       <w:r>
         <w:rPr>
           <w:rFonts w:ascii="Consolas" w:hAnsi="Consolas" w:cs="Consolas"/>
@@ -7878,16 +8315,19 @@
           <w:kern w:val="0"/>
           <w:sz w:val="20"/>
           <w:szCs w:val="20"/>
+          <w:lang w:val="en-US"/>
         </w:rPr>
         <w:t>contador</w:t>
       </w:r>
-      <w:r>
-        <w:rPr>
-          <w:rFonts w:ascii="Consolas" w:hAnsi="Consolas" w:cs="Consolas"/>
-          <w:color w:val="D8D8D8"/>
-          <w:kern w:val="0"/>
-          <w:sz w:val="20"/>
-          <w:szCs w:val="20"/>
+      <w:proofErr w:type="spellEnd"/>
+      <w:r>
+        <w:rPr>
+          <w:rFonts w:ascii="Consolas" w:hAnsi="Consolas" w:cs="Consolas"/>
+          <w:color w:val="D8D8D8"/>
+          <w:kern w:val="0"/>
+          <w:sz w:val="20"/>
+          <w:szCs w:val="20"/>
+          <w:lang w:val="en-US"/>
         </w:rPr>
         <w:t xml:space="preserve"> = </w:t>
       </w:r>
@@ -7898,6 +8338,7 @@
           <w:kern w:val="0"/>
           <w:sz w:val="20"/>
           <w:szCs w:val="20"/>
+          <w:lang w:val="en-US"/>
         </w:rPr>
         <w:t>1</w:t>
       </w:r>
@@ -7908,6 +8349,7 @@
           <w:kern w:val="0"/>
           <w:sz w:val="20"/>
           <w:szCs w:val="20"/>
+          <w:lang w:val="en-US"/>
         </w:rPr>
         <w:t>;</w:t>
       </w:r>
@@ -7923,59 +8365,65 @@
           <w:kern w:val="0"/>
           <w:sz w:val="20"/>
           <w:szCs w:val="20"/>
-        </w:rPr>
-      </w:pPr>
-      <w:r>
-        <w:rPr>
-          <w:rFonts w:ascii="Consolas" w:hAnsi="Consolas" w:cs="Consolas"/>
-          <w:color w:val="D8D8D8"/>
-          <w:kern w:val="0"/>
-          <w:sz w:val="20"/>
-          <w:szCs w:val="20"/>
-        </w:rPr>
-        <w:tab/>
-      </w:r>
-      <w:r>
-        <w:rPr>
-          <w:rFonts w:ascii="Consolas" w:hAnsi="Consolas" w:cs="Consolas"/>
-          <w:color w:val="D8D8D8"/>
-          <w:kern w:val="0"/>
-          <w:sz w:val="20"/>
-          <w:szCs w:val="20"/>
-        </w:rPr>
-        <w:tab/>
-      </w:r>
-    </w:p>
-    <w:p>
-      <w:pPr>
-        <w:autoSpaceDE w:val="0"/>
-        <w:autoSpaceDN w:val="0"/>
-        <w:adjustRightInd w:val="0"/>
-        <w:spacing w:after="0" w:line="240" w:lineRule="auto"/>
-        <w:rPr>
-          <w:rFonts w:ascii="Consolas" w:hAnsi="Consolas" w:cs="Consolas"/>
-          <w:kern w:val="0"/>
-          <w:sz w:val="20"/>
-          <w:szCs w:val="20"/>
-        </w:rPr>
-      </w:pPr>
-      <w:r>
-        <w:rPr>
-          <w:rFonts w:ascii="Consolas" w:hAnsi="Consolas" w:cs="Consolas"/>
-          <w:color w:val="D8D8D8"/>
-          <w:kern w:val="0"/>
-          <w:sz w:val="20"/>
-          <w:szCs w:val="20"/>
-        </w:rPr>
-        <w:tab/>
-      </w:r>
-      <w:r>
-        <w:rPr>
-          <w:rFonts w:ascii="Consolas" w:hAnsi="Consolas" w:cs="Consolas"/>
-          <w:color w:val="D8D8D8"/>
-          <w:kern w:val="0"/>
-          <w:sz w:val="20"/>
-          <w:szCs w:val="20"/>
+          <w:lang w:val="en-US"/>
+        </w:rPr>
+      </w:pPr>
+      <w:r>
+        <w:rPr>
+          <w:rFonts w:ascii="Consolas" w:hAnsi="Consolas" w:cs="Consolas"/>
+          <w:color w:val="D8D8D8"/>
+          <w:kern w:val="0"/>
+          <w:sz w:val="20"/>
+          <w:szCs w:val="20"/>
+          <w:lang w:val="en-US"/>
+        </w:rPr>
+        <w:tab/>
+      </w:r>
+      <w:r>
+        <w:rPr>
+          <w:rFonts w:ascii="Consolas" w:hAnsi="Consolas" w:cs="Consolas"/>
+          <w:color w:val="D8D8D8"/>
+          <w:kern w:val="0"/>
+          <w:sz w:val="20"/>
+          <w:szCs w:val="20"/>
+          <w:lang w:val="en-US"/>
+        </w:rPr>
+        <w:tab/>
+      </w:r>
+    </w:p>
+    <w:p>
+      <w:pPr>
+        <w:autoSpaceDE w:val="0"/>
+        <w:autoSpaceDN w:val="0"/>
+        <w:adjustRightInd w:val="0"/>
+        <w:spacing w:after="0" w:line="240" w:lineRule="auto"/>
+        <w:rPr>
+          <w:rFonts w:ascii="Consolas" w:hAnsi="Consolas" w:cs="Consolas"/>
+          <w:kern w:val="0"/>
+          <w:sz w:val="20"/>
+          <w:szCs w:val="20"/>
+          <w:lang w:val="en-US"/>
+        </w:rPr>
+      </w:pPr>
+      <w:r>
+        <w:rPr>
+          <w:rFonts w:ascii="Consolas" w:hAnsi="Consolas" w:cs="Consolas"/>
+          <w:color w:val="D8D8D8"/>
+          <w:kern w:val="0"/>
+          <w:sz w:val="20"/>
+          <w:szCs w:val="20"/>
+          <w:lang w:val="en-US"/>
+        </w:rPr>
+        <w:tab/>
+      </w:r>
+      <w:r>
+        <w:rPr>
+          <w:rFonts w:ascii="Consolas" w:hAnsi="Consolas" w:cs="Consolas"/>
+          <w:color w:val="D8D8D8"/>
+          <w:kern w:val="0"/>
+          <w:sz w:val="20"/>
+          <w:szCs w:val="20"/>
+          <w:lang w:val="en-US"/>
         </w:rPr>
         <w:tab/>
       </w:r>
@@ -7986,6 +8434,7 @@
           <w:kern w:val="0"/>
           <w:sz w:val="20"/>
           <w:szCs w:val="20"/>
+          <w:lang w:val="en-US"/>
         </w:rPr>
         <w:t>Scanner</w:t>
       </w:r>
@@ -7996,9 +8445,11 @@
           <w:kern w:val="0"/>
           <w:sz w:val="20"/>
           <w:szCs w:val="20"/>
+          <w:lang w:val="en-US"/>
         </w:rPr>
         <w:t xml:space="preserve"> </w:t>
       </w:r>
+      <w:proofErr w:type="spellStart"/>
       <w:r>
         <w:rPr>
           <w:rFonts w:ascii="Consolas" w:hAnsi="Consolas" w:cs="Consolas"/>
@@ -8007,16 +8458,19 @@
           <w:sz w:val="20"/>
           <w:szCs w:val="20"/>
           <w:u w:val="single"/>
+          <w:lang w:val="en-US"/>
         </w:rPr>
         <w:t>leia</w:t>
       </w:r>
-      <w:r>
-        <w:rPr>
-          <w:rFonts w:ascii="Consolas" w:hAnsi="Consolas" w:cs="Consolas"/>
-          <w:color w:val="D8D8D8"/>
-          <w:kern w:val="0"/>
-          <w:sz w:val="20"/>
-          <w:szCs w:val="20"/>
+      <w:proofErr w:type="spellEnd"/>
+      <w:r>
+        <w:rPr>
+          <w:rFonts w:ascii="Consolas" w:hAnsi="Consolas" w:cs="Consolas"/>
+          <w:color w:val="D8D8D8"/>
+          <w:kern w:val="0"/>
+          <w:sz w:val="20"/>
+          <w:szCs w:val="20"/>
+          <w:lang w:val="en-US"/>
         </w:rPr>
         <w:t xml:space="preserve"> = </w:t>
       </w:r>
@@ -8027,6 +8481,7 @@
           <w:kern w:val="0"/>
           <w:sz w:val="20"/>
           <w:szCs w:val="20"/>
+          <w:lang w:val="en-US"/>
         </w:rPr>
         <w:t>new</w:t>
       </w:r>
@@ -8037,6 +8492,7 @@
           <w:kern w:val="0"/>
           <w:sz w:val="20"/>
           <w:szCs w:val="20"/>
+          <w:lang w:val="en-US"/>
         </w:rPr>
         <w:t xml:space="preserve"> </w:t>
       </w:r>
@@ -8047,6 +8503,7 @@
           <w:kern w:val="0"/>
           <w:sz w:val="20"/>
           <w:szCs w:val="20"/>
+          <w:lang w:val="en-US"/>
         </w:rPr>
         <w:t>Scanner</w:t>
       </w:r>
@@ -8057,6 +8514,7 @@
           <w:kern w:val="0"/>
           <w:sz w:val="20"/>
           <w:szCs w:val="20"/>
+          <w:lang w:val="en-US"/>
         </w:rPr>
         <w:t>(</w:t>
       </w:r>
@@ -8067,6 +8525,7 @@
           <w:kern w:val="0"/>
           <w:sz w:val="20"/>
           <w:szCs w:val="20"/>
+          <w:lang w:val="en-US"/>
         </w:rPr>
         <w:t>System</w:t>
       </w:r>
@@ -8077,6 +8536,7 @@
           <w:kern w:val="0"/>
           <w:sz w:val="20"/>
           <w:szCs w:val="20"/>
+          <w:lang w:val="en-US"/>
         </w:rPr>
         <w:t>.</w:t>
       </w:r>
@@ -8087,6 +8547,7 @@
           <w:kern w:val="0"/>
           <w:sz w:val="20"/>
           <w:szCs w:val="20"/>
+          <w:lang w:val="en-US"/>
         </w:rPr>
         <w:t>in</w:t>
       </w:r>
@@ -8097,6 +8558,7 @@
           <w:kern w:val="0"/>
           <w:sz w:val="20"/>
           <w:szCs w:val="20"/>
+          <w:lang w:val="en-US"/>
         </w:rPr>
         <w:t>);</w:t>
       </w:r>
@@ -8112,59 +8574,65 @@
           <w:kern w:val="0"/>
           <w:sz w:val="20"/>
           <w:szCs w:val="20"/>
-        </w:rPr>
-      </w:pPr>
-      <w:r>
-        <w:rPr>
-          <w:rFonts w:ascii="Consolas" w:hAnsi="Consolas" w:cs="Consolas"/>
-          <w:color w:val="D8D8D8"/>
-          <w:kern w:val="0"/>
-          <w:sz w:val="20"/>
-          <w:szCs w:val="20"/>
-        </w:rPr>
-        <w:tab/>
-      </w:r>
-      <w:r>
-        <w:rPr>
-          <w:rFonts w:ascii="Consolas" w:hAnsi="Consolas" w:cs="Consolas"/>
-          <w:color w:val="D8D8D8"/>
-          <w:kern w:val="0"/>
-          <w:sz w:val="20"/>
-          <w:szCs w:val="20"/>
-        </w:rPr>
-        <w:tab/>
-      </w:r>
-    </w:p>
-    <w:p>
-      <w:pPr>
-        <w:autoSpaceDE w:val="0"/>
-        <w:autoSpaceDN w:val="0"/>
-        <w:adjustRightInd w:val="0"/>
-        <w:spacing w:after="0" w:line="240" w:lineRule="auto"/>
-        <w:rPr>
-          <w:rFonts w:ascii="Consolas" w:hAnsi="Consolas" w:cs="Consolas"/>
-          <w:kern w:val="0"/>
-          <w:sz w:val="20"/>
-          <w:szCs w:val="20"/>
-        </w:rPr>
-      </w:pPr>
-      <w:r>
-        <w:rPr>
-          <w:rFonts w:ascii="Consolas" w:hAnsi="Consolas" w:cs="Consolas"/>
-          <w:color w:val="D8D8D8"/>
-          <w:kern w:val="0"/>
-          <w:sz w:val="20"/>
-          <w:szCs w:val="20"/>
-        </w:rPr>
-        <w:tab/>
-      </w:r>
-      <w:r>
-        <w:rPr>
-          <w:rFonts w:ascii="Consolas" w:hAnsi="Consolas" w:cs="Consolas"/>
-          <w:color w:val="D8D8D8"/>
-          <w:kern w:val="0"/>
-          <w:sz w:val="20"/>
-          <w:szCs w:val="20"/>
+          <w:lang w:val="en-US"/>
+        </w:rPr>
+      </w:pPr>
+      <w:r>
+        <w:rPr>
+          <w:rFonts w:ascii="Consolas" w:hAnsi="Consolas" w:cs="Consolas"/>
+          <w:color w:val="D8D8D8"/>
+          <w:kern w:val="0"/>
+          <w:sz w:val="20"/>
+          <w:szCs w:val="20"/>
+          <w:lang w:val="en-US"/>
+        </w:rPr>
+        <w:tab/>
+      </w:r>
+      <w:r>
+        <w:rPr>
+          <w:rFonts w:ascii="Consolas" w:hAnsi="Consolas" w:cs="Consolas"/>
+          <w:color w:val="D8D8D8"/>
+          <w:kern w:val="0"/>
+          <w:sz w:val="20"/>
+          <w:szCs w:val="20"/>
+          <w:lang w:val="en-US"/>
+        </w:rPr>
+        <w:tab/>
+      </w:r>
+    </w:p>
+    <w:p>
+      <w:pPr>
+        <w:autoSpaceDE w:val="0"/>
+        <w:autoSpaceDN w:val="0"/>
+        <w:adjustRightInd w:val="0"/>
+        <w:spacing w:after="0" w:line="240" w:lineRule="auto"/>
+        <w:rPr>
+          <w:rFonts w:ascii="Consolas" w:hAnsi="Consolas" w:cs="Consolas"/>
+          <w:kern w:val="0"/>
+          <w:sz w:val="20"/>
+          <w:szCs w:val="20"/>
+          <w:lang w:val="en-US"/>
+        </w:rPr>
+      </w:pPr>
+      <w:r>
+        <w:rPr>
+          <w:rFonts w:ascii="Consolas" w:hAnsi="Consolas" w:cs="Consolas"/>
+          <w:color w:val="D8D8D8"/>
+          <w:kern w:val="0"/>
+          <w:sz w:val="20"/>
+          <w:szCs w:val="20"/>
+          <w:lang w:val="en-US"/>
+        </w:rPr>
+        <w:tab/>
+      </w:r>
+      <w:r>
+        <w:rPr>
+          <w:rFonts w:ascii="Consolas" w:hAnsi="Consolas" w:cs="Consolas"/>
+          <w:color w:val="D8D8D8"/>
+          <w:kern w:val="0"/>
+          <w:sz w:val="20"/>
+          <w:szCs w:val="20"/>
+          <w:lang w:val="en-US"/>
         </w:rPr>
         <w:tab/>
       </w:r>
@@ -8175,6 +8643,7 @@
           <w:kern w:val="0"/>
           <w:sz w:val="20"/>
           <w:szCs w:val="20"/>
+          <w:lang w:val="en-US"/>
         </w:rPr>
         <w:t>while</w:t>
       </w:r>
@@ -8185,9 +8654,11 @@
           <w:kern w:val="0"/>
           <w:sz w:val="20"/>
           <w:szCs w:val="20"/>
+          <w:lang w:val="en-US"/>
         </w:rPr>
         <w:t>(</w:t>
       </w:r>
+      <w:proofErr w:type="spellStart"/>
       <w:r>
         <w:rPr>
           <w:rFonts w:ascii="Consolas" w:hAnsi="Consolas" w:cs="Consolas"/>
@@ -8195,16 +8666,19 @@
           <w:kern w:val="0"/>
           <w:sz w:val="20"/>
           <w:szCs w:val="20"/>
+          <w:lang w:val="en-US"/>
         </w:rPr>
         <w:t>contador</w:t>
       </w:r>
-      <w:r>
-        <w:rPr>
-          <w:rFonts w:ascii="Consolas" w:hAnsi="Consolas" w:cs="Consolas"/>
-          <w:color w:val="D8D8D8"/>
-          <w:kern w:val="0"/>
-          <w:sz w:val="20"/>
-          <w:szCs w:val="20"/>
+      <w:proofErr w:type="spellEnd"/>
+      <w:r>
+        <w:rPr>
+          <w:rFonts w:ascii="Consolas" w:hAnsi="Consolas" w:cs="Consolas"/>
+          <w:color w:val="D8D8D8"/>
+          <w:kern w:val="0"/>
+          <w:sz w:val="20"/>
+          <w:szCs w:val="20"/>
+          <w:lang w:val="en-US"/>
         </w:rPr>
         <w:t xml:space="preserve"> &lt; </w:t>
       </w:r>
@@ -8215,6 +8689,7 @@
           <w:kern w:val="0"/>
           <w:sz w:val="20"/>
           <w:szCs w:val="20"/>
+          <w:lang w:val="en-US"/>
         </w:rPr>
         <w:t>4</w:t>
       </w:r>
@@ -8225,6 +8700,7 @@
           <w:kern w:val="0"/>
           <w:sz w:val="20"/>
           <w:szCs w:val="20"/>
+          <w:lang w:val="en-US"/>
         </w:rPr>
         <w:t>) {</w:t>
       </w:r>
@@ -8241,38 +8717,43 @@
           <w:kern w:val="0"/>
           <w:sz w:val="20"/>
           <w:szCs w:val="20"/>
-        </w:rPr>
-      </w:pPr>
-      <w:r>
-        <w:rPr>
-          <w:rFonts w:ascii="Consolas" w:hAnsi="Consolas" w:cs="Consolas"/>
-          <w:color w:val="D8D8D8"/>
-          <w:kern w:val="0"/>
-          <w:sz w:val="20"/>
-          <w:szCs w:val="20"/>
-        </w:rPr>
-        <w:tab/>
-      </w:r>
-      <w:r>
-        <w:rPr>
-          <w:rFonts w:ascii="Consolas" w:hAnsi="Consolas" w:cs="Consolas"/>
-          <w:color w:val="D8D8D8"/>
-          <w:kern w:val="0"/>
-          <w:sz w:val="20"/>
-          <w:szCs w:val="20"/>
-        </w:rPr>
-        <w:tab/>
-      </w:r>
-      <w:r>
-        <w:rPr>
-          <w:rFonts w:ascii="Consolas" w:hAnsi="Consolas" w:cs="Consolas"/>
-          <w:color w:val="D8D8D8"/>
-          <w:kern w:val="0"/>
-          <w:sz w:val="20"/>
-          <w:szCs w:val="20"/>
-        </w:rPr>
-        <w:tab/>
-      </w:r>
+          <w:lang w:val="en-US"/>
+        </w:rPr>
+      </w:pPr>
+      <w:r>
+        <w:rPr>
+          <w:rFonts w:ascii="Consolas" w:hAnsi="Consolas" w:cs="Consolas"/>
+          <w:color w:val="D8D8D8"/>
+          <w:kern w:val="0"/>
+          <w:sz w:val="20"/>
+          <w:szCs w:val="20"/>
+          <w:lang w:val="en-US"/>
+        </w:rPr>
+        <w:tab/>
+      </w:r>
+      <w:r>
+        <w:rPr>
+          <w:rFonts w:ascii="Consolas" w:hAnsi="Consolas" w:cs="Consolas"/>
+          <w:color w:val="D8D8D8"/>
+          <w:kern w:val="0"/>
+          <w:sz w:val="20"/>
+          <w:szCs w:val="20"/>
+          <w:lang w:val="en-US"/>
+        </w:rPr>
+        <w:tab/>
+      </w:r>
+      <w:r>
+        <w:rPr>
+          <w:rFonts w:ascii="Consolas" w:hAnsi="Consolas" w:cs="Consolas"/>
+          <w:color w:val="D8D8D8"/>
+          <w:kern w:val="0"/>
+          <w:sz w:val="20"/>
+          <w:szCs w:val="20"/>
+          <w:lang w:val="en-US"/>
+        </w:rPr>
+        <w:tab/>
+      </w:r>
+      <w:proofErr w:type="spellStart"/>
       <w:r>
         <w:rPr>
           <w:rFonts w:ascii="Consolas" w:hAnsi="Consolas" w:cs="Consolas"/>
@@ -8280,6 +8761,7 @@
           <w:kern w:val="0"/>
           <w:sz w:val="20"/>
           <w:szCs w:val="20"/>
+          <w:lang w:val="en-US"/>
         </w:rPr>
         <w:t>System</w:t>
       </w:r>
@@ -8290,6 +8772,7 @@
           <w:kern w:val="0"/>
           <w:sz w:val="20"/>
           <w:szCs w:val="20"/>
+          <w:lang w:val="en-US"/>
         </w:rPr>
         <w:t>.</w:t>
       </w:r>
@@ -8300,6 +8783,7 @@
           <w:kern w:val="0"/>
           <w:sz w:val="20"/>
           <w:szCs w:val="20"/>
+          <w:lang w:val="en-US"/>
         </w:rPr>
         <w:t>out</w:t>
       </w:r>
@@ -8310,6 +8794,7 @@
           <w:kern w:val="0"/>
           <w:sz w:val="20"/>
           <w:szCs w:val="20"/>
+          <w:lang w:val="en-US"/>
         </w:rPr>
         <w:t>.</w:t>
       </w:r>
@@ -8320,16 +8805,19 @@
           <w:kern w:val="0"/>
           <w:sz w:val="20"/>
           <w:szCs w:val="20"/>
+          <w:lang w:val="en-US"/>
         </w:rPr>
         <w:t>println</w:t>
       </w:r>
-      <w:r>
-        <w:rPr>
-          <w:rFonts w:ascii="Consolas" w:hAnsi="Consolas" w:cs="Consolas"/>
-          <w:color w:val="D8D8D8"/>
-          <w:kern w:val="0"/>
-          <w:sz w:val="20"/>
-          <w:szCs w:val="20"/>
+      <w:proofErr w:type="spellEnd"/>
+      <w:r>
+        <w:rPr>
+          <w:rFonts w:ascii="Consolas" w:hAnsi="Consolas" w:cs="Consolas"/>
+          <w:color w:val="D8D8D8"/>
+          <w:kern w:val="0"/>
+          <w:sz w:val="20"/>
+          <w:szCs w:val="20"/>
+          <w:lang w:val="en-US"/>
         </w:rPr>
         <w:t>(</w:t>
       </w:r>
@@ -8357,7 +8845,29 @@
           <w:sz w:val="20"/>
           <w:szCs w:val="20"/>
         </w:rPr>
-        <w:t>"\n\nDigite o "</w:t>
+        <w:t>"\n\</w:t>
+      </w:r>
+      <w:proofErr w:type="spellStart"/>
+      <w:r>
+        <w:rPr>
+          <w:rFonts w:ascii="Consolas" w:hAnsi="Consolas" w:cs="Consolas"/>
+          <w:color w:val="FFC600"/>
+          <w:kern w:val="0"/>
+          <w:sz w:val="20"/>
+          <w:szCs w:val="20"/>
+        </w:rPr>
+        <w:t>nDigite</w:t>
+      </w:r>
+      <w:proofErr w:type="spellEnd"/>
+      <w:r>
+        <w:rPr>
+          <w:rFonts w:ascii="Consolas" w:hAnsi="Consolas" w:cs="Consolas"/>
+          <w:color w:val="FFC600"/>
+          <w:kern w:val="0"/>
+          <w:sz w:val="20"/>
+          <w:szCs w:val="20"/>
+        </w:rPr>
+        <w:t xml:space="preserve"> o "</w:t>
       </w:r>
       <w:r>
         <w:rPr>
@@ -8484,6 +8994,7 @@
         </w:rPr>
         <w:tab/>
       </w:r>
+      <w:proofErr w:type="spellStart"/>
       <w:r>
         <w:rPr>
           <w:rFonts w:ascii="Consolas" w:hAnsi="Consolas" w:cs="Consolas"/>
@@ -8494,6 +9005,7 @@
         </w:rPr>
         <w:t>numero</w:t>
       </w:r>
+      <w:proofErr w:type="spellEnd"/>
       <w:r>
         <w:rPr>
           <w:rFonts w:ascii="Consolas" w:hAnsi="Consolas" w:cs="Consolas"/>
@@ -8504,6 +9016,7 @@
         </w:rPr>
         <w:t xml:space="preserve"> = </w:t>
       </w:r>
+      <w:proofErr w:type="spellStart"/>
       <w:r>
         <w:rPr>
           <w:rFonts w:ascii="Consolas" w:hAnsi="Consolas" w:cs="Consolas"/>
@@ -8534,6 +9047,7 @@
         </w:rPr>
         <w:t>nextInt</w:t>
       </w:r>
+      <w:proofErr w:type="spellEnd"/>
       <w:r>
         <w:rPr>
           <w:rFonts w:ascii="Consolas" w:hAnsi="Consolas" w:cs="Consolas"/>
@@ -8652,6 +9166,7 @@
         </w:rPr>
         <w:t xml:space="preserve"> = </w:t>
       </w:r>
+      <w:proofErr w:type="spellStart"/>
       <w:r>
         <w:rPr>
           <w:rFonts w:ascii="Consolas" w:hAnsi="Consolas" w:cs="Consolas"/>
@@ -8662,6 +9177,7 @@
         </w:rPr>
         <w:t>numero</w:t>
       </w:r>
+      <w:proofErr w:type="spellEnd"/>
       <w:r>
         <w:rPr>
           <w:rFonts w:ascii="Consolas" w:hAnsi="Consolas" w:cs="Consolas"/>
@@ -8736,6 +9252,7 @@
         </w:rPr>
         <w:tab/>
       </w:r>
+      <w:proofErr w:type="spellStart"/>
       <w:r>
         <w:rPr>
           <w:rFonts w:ascii="Consolas" w:hAnsi="Consolas" w:cs="Consolas"/>
@@ -8786,6 +9303,7 @@
         </w:rPr>
         <w:t>println</w:t>
       </w:r>
+      <w:proofErr w:type="spellEnd"/>
       <w:r>
         <w:rPr>
           <w:rFonts w:ascii="Consolas" w:hAnsi="Consolas" w:cs="Consolas"/>
@@ -8796,6 +9314,7 @@
         </w:rPr>
         <w:t>(</w:t>
       </w:r>
+      <w:proofErr w:type="spellStart"/>
       <w:r>
         <w:rPr>
           <w:rFonts w:ascii="Consolas" w:hAnsi="Consolas" w:cs="Consolas"/>
@@ -8806,6 +9325,7 @@
         </w:rPr>
         <w:t>numero</w:t>
       </w:r>
+      <w:proofErr w:type="spellEnd"/>
       <w:r>
         <w:rPr>
           <w:rFonts w:ascii="Consolas" w:hAnsi="Consolas" w:cs="Consolas"/>
@@ -8900,6 +9420,7 @@
         </w:rPr>
         <w:tab/>
       </w:r>
+      <w:proofErr w:type="spellStart"/>
       <w:r>
         <w:rPr>
           <w:rFonts w:ascii="Consolas" w:hAnsi="Consolas" w:cs="Consolas"/>
@@ -8950,6 +9471,7 @@
         </w:rPr>
         <w:t>println</w:t>
       </w:r>
+      <w:proofErr w:type="spellEnd"/>
       <w:r>
         <w:rPr>
           <w:rFonts w:ascii="Consolas" w:hAnsi="Consolas" w:cs="Consolas"/>
@@ -9221,6 +9743,7 @@
         </w:rPr>
         <w:tab/>
       </w:r>
+      <w:proofErr w:type="spellStart"/>
       <w:r>
         <w:rPr>
           <w:rFonts w:ascii="Consolas" w:hAnsi="Consolas" w:cs="Consolas"/>
@@ -9271,6 +9794,7 @@
         </w:rPr>
         <w:t>println</w:t>
       </w:r>
+      <w:proofErr w:type="spellEnd"/>
       <w:r>
         <w:rPr>
           <w:rFonts w:ascii="Consolas" w:hAnsi="Consolas" w:cs="Consolas"/>
@@ -9462,6 +9986,7 @@
           <w:szCs w:val="20"/>
         </w:rPr>
       </w:pPr>
+      <w:proofErr w:type="spellStart"/>
       <w:r>
         <w:rPr>
           <w:rFonts w:ascii="Consolas" w:hAnsi="Consolas" w:cs="Consolas"/>
@@ -9472,6 +9997,7 @@
         </w:rPr>
         <w:t>numero</w:t>
       </w:r>
+      <w:proofErr w:type="spellEnd"/>
       <w:r>
         <w:rPr>
           <w:rFonts w:ascii="Consolas" w:hAnsi="Consolas" w:cs="Consolas"/>
@@ -9543,6 +10069,7 @@
         </w:rPr>
         <w:t xml:space="preserve"> armazenará o resultado da operação entre </w:t>
       </w:r>
+      <w:proofErr w:type="spellStart"/>
       <w:r>
         <w:rPr>
           <w:rFonts w:ascii="Consolas" w:hAnsi="Consolas" w:cs="Consolas"/>
@@ -9553,6 +10080,7 @@
         </w:rPr>
         <w:t>numero</w:t>
       </w:r>
+      <w:proofErr w:type="spellEnd"/>
       <w:r>
         <w:rPr>
           <w:rFonts w:ascii="Consolas" w:hAnsi="Consolas" w:cs="Consolas"/>
@@ -9610,6 +10138,7 @@
         </w:rPr>
         <w:t xml:space="preserve">Scanner leia para coletar os dados do usuário. Depois iniciamos um </w:t>
       </w:r>
+      <w:proofErr w:type="spellStart"/>
       <w:r>
         <w:rPr>
           <w:rFonts w:ascii="Consolas" w:hAnsi="Consolas" w:cs="Consolas"/>
@@ -9620,6 +10149,7 @@
         </w:rPr>
         <w:t>while</w:t>
       </w:r>
+      <w:proofErr w:type="spellEnd"/>
       <w:r>
         <w:rPr>
           <w:rFonts w:ascii="Consolas" w:hAnsi="Consolas" w:cs="Consolas"/>
@@ -9719,6 +10249,7 @@
         </w:rPr>
         <w:t xml:space="preserve">, o </w:t>
       </w:r>
+      <w:proofErr w:type="spellStart"/>
       <w:r>
         <w:rPr>
           <w:rFonts w:ascii="Consolas" w:hAnsi="Consolas" w:cs="Consolas"/>
@@ -9729,6 +10260,7 @@
         </w:rPr>
         <w:t>while</w:t>
       </w:r>
+      <w:proofErr w:type="spellEnd"/>
       <w:r>
         <w:rPr>
           <w:rFonts w:ascii="Consolas" w:hAnsi="Consolas" w:cs="Consolas"/>
@@ -9858,6 +10390,7 @@
         </w:rPr>
         <w:t xml:space="preserve"> é uma variação do </w:t>
       </w:r>
+      <w:proofErr w:type="spellStart"/>
       <w:r>
         <w:rPr>
           <w:rFonts w:ascii="Consolas" w:hAnsi="Consolas" w:cs="Consolas"/>
@@ -9868,6 +10401,7 @@
         </w:rPr>
         <w:t>while</w:t>
       </w:r>
+      <w:proofErr w:type="spellEnd"/>
       <w:r>
         <w:rPr>
           <w:rFonts w:ascii="Consolas" w:hAnsi="Consolas" w:cs="Consolas"/>
@@ -9911,7 +10445,27 @@
           <w:sz w:val="20"/>
           <w:szCs w:val="20"/>
         </w:rPr>
-        <w:t>o uma vez antes de verificar se a condição é verdadeira, e depois repetirá o loop enquanto a condição for verdadeira.</w:t>
+        <w:t xml:space="preserve">o uma vez antes de verificar se a condição </w:t>
+      </w:r>
+      <w:proofErr w:type="spellStart"/>
+      <w:r>
+        <w:rPr>
+          <w:rFonts w:ascii="Consolas" w:hAnsi="Consolas" w:cs="Consolas"/>
+          <w:kern w:val="0"/>
+          <w:sz w:val="20"/>
+          <w:szCs w:val="20"/>
+        </w:rPr>
+        <w:t>é</w:t>
+      </w:r>
+      <w:proofErr w:type="spellEnd"/>
+      <w:r>
+        <w:rPr>
+          <w:rFonts w:ascii="Consolas" w:hAnsi="Consolas" w:cs="Consolas"/>
+          <w:kern w:val="0"/>
+          <w:sz w:val="20"/>
+          <w:szCs w:val="20"/>
+        </w:rPr>
+        <w:t xml:space="preserve"> verdadeira, e depois repetirá o loop enquanto a condição for verdadeira.</w:t>
       </w:r>
     </w:p>
     <w:p>
@@ -9949,7 +10503,6 @@
           <w:kern w:val="0"/>
           <w:sz w:val="20"/>
           <w:szCs w:val="20"/>
-          <w:lang w:val="en-US"/>
         </w:rPr>
       </w:pPr>
     </w:p>
@@ -9973,7 +10526,6 @@
           <w:kern w:val="0"/>
           <w:sz w:val="20"/>
           <w:szCs w:val="20"/>
-          <w:lang w:val="en-US"/>
         </w:rPr>
         <w:t>do</w:t>
       </w:r>
@@ -9984,7 +10536,6 @@
           <w:kern w:val="0"/>
           <w:sz w:val="20"/>
           <w:szCs w:val="20"/>
-          <w:lang w:val="en-US"/>
         </w:rPr>
         <w:t xml:space="preserve"> {</w:t>
       </w:r>
@@ -10058,6 +10609,7 @@
         </w:rPr>
         <w:t xml:space="preserve">} </w:t>
       </w:r>
+      <w:proofErr w:type="spellStart"/>
       <w:r>
         <w:rPr>
           <w:rFonts w:ascii="Consolas" w:hAnsi="Consolas" w:cs="Consolas"/>
@@ -10068,6 +10620,7 @@
         </w:rPr>
         <w:t>while</w:t>
       </w:r>
+      <w:proofErr w:type="spellEnd"/>
       <w:r>
         <w:rPr>
           <w:rFonts w:ascii="Consolas" w:hAnsi="Consolas" w:cs="Consolas"/>
@@ -10173,6 +10726,7 @@
         </w:rPr>
         <w:t xml:space="preserve"> </w:t>
       </w:r>
+      <w:proofErr w:type="spellStart"/>
       <w:r>
         <w:rPr>
           <w:rFonts w:ascii="Consolas" w:hAnsi="Consolas" w:cs="Consolas"/>
@@ -10184,6 +10738,7 @@
         </w:rPr>
         <w:t>i</w:t>
       </w:r>
+      <w:proofErr w:type="spellEnd"/>
       <w:r>
         <w:rPr>
           <w:rFonts w:ascii="Consolas" w:hAnsi="Consolas" w:cs="Consolas"/>
@@ -10324,6 +10879,7 @@
         </w:rPr>
         <w:tab/>
       </w:r>
+      <w:proofErr w:type="spellStart"/>
       <w:r>
         <w:rPr>
           <w:rFonts w:ascii="Consolas" w:hAnsi="Consolas" w:cs="Consolas"/>
@@ -10380,6 +10936,7 @@
         </w:rPr>
         <w:t>println</w:t>
       </w:r>
+      <w:proofErr w:type="spellEnd"/>
       <w:r>
         <w:rPr>
           <w:rFonts w:ascii="Consolas" w:hAnsi="Consolas" w:cs="Consolas"/>
@@ -10391,6 +10948,7 @@
         </w:rPr>
         <w:t>(</w:t>
       </w:r>
+      <w:proofErr w:type="spellStart"/>
       <w:r>
         <w:rPr>
           <w:rFonts w:ascii="Consolas" w:hAnsi="Consolas" w:cs="Consolas"/>
@@ -10402,6 +10960,7 @@
         </w:rPr>
         <w:t>i</w:t>
       </w:r>
+      <w:proofErr w:type="spellEnd"/>
       <w:r>
         <w:rPr>
           <w:rFonts w:ascii="Consolas" w:hAnsi="Consolas" w:cs="Consolas"/>
@@ -10550,6 +11109,7 @@
         <w:tab/>
         <w:t>}</w:t>
       </w:r>
+      <w:proofErr w:type="spellStart"/>
       <w:r>
         <w:rPr>
           <w:rFonts w:ascii="Consolas" w:hAnsi="Consolas" w:cs="Consolas"/>
@@ -10560,6 +11120,7 @@
         </w:rPr>
         <w:t>while</w:t>
       </w:r>
+      <w:proofErr w:type="spellEnd"/>
       <w:r>
         <w:rPr>
           <w:rFonts w:ascii="Consolas" w:hAnsi="Consolas" w:cs="Consolas"/>
@@ -10685,8 +11246,31 @@
           <w:sz w:val="20"/>
           <w:szCs w:val="20"/>
         </w:rPr>
-        <w:t>Por exemplo, quando mudamos o código while para “</w:t>
-      </w:r>
+        <w:t xml:space="preserve">Por exemplo, quando mudamos o código </w:t>
+      </w:r>
+      <w:proofErr w:type="spellStart"/>
+      <w:r>
+        <w:rPr>
+          <w:rFonts w:ascii="Consolas" w:hAnsi="Consolas" w:cs="Consolas"/>
+          <w:color w:val="D8D8D8"/>
+          <w:kern w:val="0"/>
+          <w:sz w:val="20"/>
+          <w:szCs w:val="20"/>
+        </w:rPr>
+        <w:t>while</w:t>
+      </w:r>
+      <w:proofErr w:type="spellEnd"/>
+      <w:r>
+        <w:rPr>
+          <w:rFonts w:ascii="Consolas" w:hAnsi="Consolas" w:cs="Consolas"/>
+          <w:color w:val="D8D8D8"/>
+          <w:kern w:val="0"/>
+          <w:sz w:val="20"/>
+          <w:szCs w:val="20"/>
+        </w:rPr>
+        <w:t xml:space="preserve"> para “</w:t>
+      </w:r>
+      <w:proofErr w:type="spellStart"/>
       <w:r>
         <w:rPr>
           <w:rFonts w:ascii="Consolas" w:hAnsi="Consolas" w:cs="Consolas"/>
@@ -10697,6 +11281,7 @@
         </w:rPr>
         <w:t>while</w:t>
       </w:r>
+      <w:proofErr w:type="spellEnd"/>
       <w:r>
         <w:rPr>
           <w:rFonts w:ascii="Consolas" w:hAnsi="Consolas" w:cs="Consolas"/>
@@ -10851,6 +11436,7 @@
         </w:rPr>
         <w:t xml:space="preserve"> </w:t>
       </w:r>
+      <w:proofErr w:type="spellStart"/>
       <w:r>
         <w:rPr>
           <w:rFonts w:ascii="Consolas" w:hAnsi="Consolas" w:cs="Consolas"/>
@@ -10862,6 +11448,7 @@
         </w:rPr>
         <w:t>contagem</w:t>
       </w:r>
+      <w:proofErr w:type="spellEnd"/>
       <w:r>
         <w:rPr>
           <w:rFonts w:ascii="Consolas" w:hAnsi="Consolas" w:cs="Consolas"/>
@@ -10969,6 +11556,7 @@
         </w:rPr>
         <w:tab/>
       </w:r>
+      <w:proofErr w:type="spellStart"/>
       <w:r>
         <w:rPr>
           <w:rFonts w:ascii="Consolas" w:hAnsi="Consolas" w:cs="Consolas"/>
@@ -11024,6 +11612,7 @@
         </w:rPr>
         <w:t>println</w:t>
       </w:r>
+      <w:proofErr w:type="spellEnd"/>
       <w:r>
         <w:rPr>
           <w:rFonts w:ascii="Consolas" w:hAnsi="Consolas" w:cs="Consolas"/>
@@ -11330,6 +11919,7 @@
         </w:rPr>
         <w:tab/>
       </w:r>
+      <w:proofErr w:type="spellStart"/>
       <w:r>
         <w:rPr>
           <w:rFonts w:ascii="Consolas" w:hAnsi="Consolas" w:cs="Consolas"/>
@@ -11380,6 +11970,7 @@
         </w:rPr>
         <w:t>println</w:t>
       </w:r>
+      <w:proofErr w:type="spellEnd"/>
       <w:r>
         <w:rPr>
           <w:rFonts w:ascii="Consolas" w:hAnsi="Consolas" w:cs="Consolas"/>
@@ -11510,6 +12101,7 @@
         <w:tab/>
         <w:t>}</w:t>
       </w:r>
+      <w:proofErr w:type="spellStart"/>
       <w:r>
         <w:rPr>
           <w:rFonts w:ascii="Consolas" w:hAnsi="Consolas" w:cs="Consolas"/>
@@ -11520,6 +12112,7 @@
         </w:rPr>
         <w:t>while</w:t>
       </w:r>
+      <w:proofErr w:type="spellEnd"/>
       <w:r>
         <w:rPr>
           <w:rFonts w:ascii="Consolas" w:hAnsi="Consolas" w:cs="Consolas"/>
@@ -11630,7 +12223,29 @@
           <w:sz w:val="20"/>
           <w:szCs w:val="20"/>
         </w:rPr>
-        <w:t>++", o valor d variável nunca será o mesmo valor da condição imposta no while.</w:t>
+        <w:t xml:space="preserve">++", o valor d variável nunca será o mesmo valor da condição imposta no </w:t>
+      </w:r>
+      <w:proofErr w:type="spellStart"/>
+      <w:r>
+        <w:rPr>
+          <w:rFonts w:ascii="Consolas" w:hAnsi="Consolas" w:cs="Consolas"/>
+          <w:color w:val="D8D8D8"/>
+          <w:kern w:val="0"/>
+          <w:sz w:val="20"/>
+          <w:szCs w:val="20"/>
+        </w:rPr>
+        <w:t>while</w:t>
+      </w:r>
+      <w:proofErr w:type="spellEnd"/>
+      <w:r>
+        <w:rPr>
+          <w:rFonts w:ascii="Consolas" w:hAnsi="Consolas" w:cs="Consolas"/>
+          <w:color w:val="D8D8D8"/>
+          <w:kern w:val="0"/>
+          <w:sz w:val="20"/>
+          <w:szCs w:val="20"/>
+        </w:rPr>
+        <w:t>.</w:t>
       </w:r>
     </w:p>
     <w:p>
@@ -11717,6 +12332,7 @@
         </w:rPr>
         <w:t xml:space="preserve">Aprendemos também sobre a estrutura for e </w:t>
       </w:r>
+      <w:proofErr w:type="spellStart"/>
       <w:r>
         <w:rPr>
           <w:rFonts w:ascii="Consolas" w:hAnsi="Consolas"/>
@@ -11726,6 +12342,7 @@
         </w:rPr>
         <w:t>while</w:t>
       </w:r>
+      <w:proofErr w:type="spellEnd"/>
       <w:r>
         <w:rPr>
           <w:rFonts w:ascii="Consolas" w:hAnsi="Consolas"/>
@@ -11734,6 +12351,7 @@
         </w:rPr>
         <w:t xml:space="preserve">, e como podemos utilizar </w:t>
       </w:r>
+      <w:proofErr w:type="spellStart"/>
       <w:r>
         <w:rPr>
           <w:rFonts w:ascii="Consolas" w:hAnsi="Consolas"/>
@@ -11741,24 +12359,9 @@
           <w:sz w:val="20"/>
           <w:szCs w:val="20"/>
         </w:rPr>
-        <w:t>if/else</w:t>
-      </w:r>
-      <w:r>
-        <w:rPr>
-          <w:rFonts w:ascii="Consolas" w:hAnsi="Consolas"/>
-          <w:sz w:val="20"/>
-          <w:szCs w:val="20"/>
-        </w:rPr>
-        <w:t xml:space="preserve"> entro dessas estruturas.</w:t>
-      </w:r>
-      <w:r>
-        <w:rPr>
-          <w:rFonts w:ascii="Consolas" w:hAnsi="Consolas"/>
-          <w:sz w:val="20"/>
-          <w:szCs w:val="20"/>
-        </w:rPr>
-        <w:t xml:space="preserve"> Também observamos como a estrutura </w:t>
-      </w:r>
+        <w:t>if</w:t>
+      </w:r>
+      <w:proofErr w:type="spellEnd"/>
       <w:r>
         <w:rPr>
           <w:rFonts w:ascii="Consolas" w:hAnsi="Consolas"/>
@@ -11766,8 +12369,55 @@
           <w:sz w:val="20"/>
           <w:szCs w:val="20"/>
         </w:rPr>
-        <w:t>do/while</w:t>
-      </w:r>
+        <w:t>/</w:t>
+      </w:r>
+      <w:proofErr w:type="spellStart"/>
+      <w:r>
+        <w:rPr>
+          <w:rFonts w:ascii="Consolas" w:hAnsi="Consolas"/>
+          <w:color w:val="92D050"/>
+          <w:sz w:val="20"/>
+          <w:szCs w:val="20"/>
+        </w:rPr>
+        <w:t>else</w:t>
+      </w:r>
+      <w:proofErr w:type="spellEnd"/>
+      <w:r>
+        <w:rPr>
+          <w:rFonts w:ascii="Consolas" w:hAnsi="Consolas"/>
+          <w:sz w:val="20"/>
+          <w:szCs w:val="20"/>
+        </w:rPr>
+        <w:t xml:space="preserve"> entro dessas estruturas.</w:t>
+      </w:r>
+      <w:r>
+        <w:rPr>
+          <w:rFonts w:ascii="Consolas" w:hAnsi="Consolas"/>
+          <w:sz w:val="20"/>
+          <w:szCs w:val="20"/>
+        </w:rPr>
+        <w:t xml:space="preserve"> Também observamos como a estrutura </w:t>
+      </w:r>
+      <w:r>
+        <w:rPr>
+          <w:rFonts w:ascii="Consolas" w:hAnsi="Consolas"/>
+          <w:color w:val="92D050"/>
+          <w:sz w:val="20"/>
+          <w:szCs w:val="20"/>
+        </w:rPr>
+        <w:t>do/</w:t>
+      </w:r>
+      <w:proofErr w:type="spellStart"/>
+      <w:r>
+        <w:rPr>
+          <w:rFonts w:ascii="Consolas" w:hAnsi="Consolas"/>
+          <w:color w:val="92D050"/>
+          <w:sz w:val="20"/>
+          <w:szCs w:val="20"/>
+        </w:rPr>
+        <w:t>while</w:t>
+      </w:r>
+      <w:proofErr w:type="spellEnd"/>
       <w:r>
         <w:rPr>
           <w:rFonts w:ascii="Consolas" w:hAnsi="Consolas"/>
@@ -11921,7 +12571,21 @@
         <w:rPr>
           <w:rFonts w:ascii="Consolas" w:hAnsi="Consolas"/>
         </w:rPr>
-        <w:t>O ciclo do/while.</w:t>
+        <w:t>O ciclo do/</w:t>
+      </w:r>
+      <w:proofErr w:type="spellStart"/>
+      <w:r>
+        <w:rPr>
+          <w:rFonts w:ascii="Consolas" w:hAnsi="Consolas"/>
+        </w:rPr>
+        <w:t>while</w:t>
+      </w:r>
+      <w:proofErr w:type="spellEnd"/>
+      <w:r>
+        <w:rPr>
+          <w:rFonts w:ascii="Consolas" w:hAnsi="Consolas"/>
+        </w:rPr>
+        <w:t>.</w:t>
       </w:r>
     </w:p>
     <w:p>

</xml_diff>

<commit_message>
Trabalhando na aula de Collections Java
</commit_message>
<xml_diff>
--- a/Euripedes Simões de Paula/Java/08 - Laços/Laços de Repetição.docx
+++ b/Euripedes Simões de Paula/Java/08 - Laços/Laços de Repetição.docx
@@ -9935,7 +9935,27 @@
           <w:sz w:val="20"/>
           <w:szCs w:val="20"/>
         </w:rPr>
-        <w:t xml:space="preserve">Foram criadas três variáveis do tipo inteiro: </w:t>
+        <w:t xml:space="preserve">Foram </w:t>
+      </w:r>
+      <w:proofErr w:type="gramStart"/>
+      <w:r>
+        <w:rPr>
+          <w:rFonts w:ascii="Consolas" w:hAnsi="Consolas" w:cs="Consolas"/>
+          <w:kern w:val="0"/>
+          <w:sz w:val="20"/>
+          <w:szCs w:val="20"/>
+        </w:rPr>
+        <w:t>criadas</w:t>
+      </w:r>
+      <w:proofErr w:type="gramEnd"/>
+      <w:r>
+        <w:rPr>
+          <w:rFonts w:ascii="Consolas" w:hAnsi="Consolas" w:cs="Consolas"/>
+          <w:kern w:val="0"/>
+          <w:sz w:val="20"/>
+          <w:szCs w:val="20"/>
+        </w:rPr>
+        <w:t xml:space="preserve"> três variáveis do tipo inteiro: </w:t>
       </w:r>
     </w:p>
     <w:p>

</xml_diff>